<commit_message>
FINAL update of reports
</commit_message>
<xml_diff>
--- a/report/report.docx
+++ b/report/report.docx
@@ -53,7 +53,7 @@
             </w:rPr>
             <w:fldChar w:fldCharType="separate"/>
           </w:r>
-          <w:hyperlink w:anchor="_Toc52365851" w:history="1">
+          <w:hyperlink w:anchor="_Toc52376607" w:history="1">
             <w:r>
               <w:rPr>
                 <w:rStyle w:val="a3"/>
@@ -80,7 +80,7 @@
                 <w:noProof/>
                 <w:webHidden/>
               </w:rPr>
-              <w:instrText xml:space="preserve"> PAGEREF _Toc52365851 \h </w:instrText>
+              <w:instrText xml:space="preserve"> PAGEREF _Toc52376607 \h </w:instrText>
             </w:r>
             <w:r>
               <w:rPr>
@@ -121,7 +121,7 @@
               <w:lang w:eastAsia="ru-RU"/>
             </w:rPr>
           </w:pPr>
-          <w:hyperlink w:anchor="_Toc52365852" w:history="1">
+          <w:hyperlink w:anchor="_Toc52376608" w:history="1">
             <w:r>
               <w:rPr>
                 <w:rStyle w:val="a3"/>
@@ -148,7 +148,7 @@
                 <w:noProof/>
                 <w:webHidden/>
               </w:rPr>
-              <w:instrText xml:space="preserve"> PAGEREF _Toc52365852 \h </w:instrText>
+              <w:instrText xml:space="preserve"> PAGEREF _Toc52376608 \h </w:instrText>
             </w:r>
             <w:r>
               <w:rPr>
@@ -189,7 +189,7 @@
               <w:lang w:eastAsia="ru-RU"/>
             </w:rPr>
           </w:pPr>
-          <w:hyperlink w:anchor="_Toc52365853" w:history="1">
+          <w:hyperlink w:anchor="_Toc52376609" w:history="1">
             <w:r>
               <w:rPr>
                 <w:rStyle w:val="a3"/>
@@ -216,7 +216,7 @@
                 <w:noProof/>
                 <w:webHidden/>
               </w:rPr>
-              <w:instrText xml:space="preserve"> PAGEREF _Toc52365853 \h </w:instrText>
+              <w:instrText xml:space="preserve"> PAGEREF _Toc52376609 \h </w:instrText>
             </w:r>
             <w:r>
               <w:rPr>
@@ -257,7 +257,7 @@
               <w:lang w:eastAsia="ru-RU"/>
             </w:rPr>
           </w:pPr>
-          <w:hyperlink w:anchor="_Toc52365854" w:history="1">
+          <w:hyperlink w:anchor="_Toc52376610" w:history="1">
             <w:r>
               <w:rPr>
                 <w:rStyle w:val="a3"/>
@@ -284,7 +284,7 @@
                 <w:noProof/>
                 <w:webHidden/>
               </w:rPr>
-              <w:instrText xml:space="preserve"> PAGEREF _Toc52365854 \h </w:instrText>
+              <w:instrText xml:space="preserve"> PAGEREF _Toc52376610 \h </w:instrText>
             </w:r>
             <w:r>
               <w:rPr>
@@ -325,7 +325,7 @@
               <w:lang w:eastAsia="ru-RU"/>
             </w:rPr>
           </w:pPr>
-          <w:hyperlink w:anchor="_Toc52365855" w:history="1">
+          <w:hyperlink w:anchor="_Toc52376611" w:history="1">
             <w:r>
               <w:rPr>
                 <w:rStyle w:val="a3"/>
@@ -352,7 +352,7 @@
                 <w:noProof/>
                 <w:webHidden/>
               </w:rPr>
-              <w:instrText xml:space="preserve"> PAGEREF _Toc52365855 \h </w:instrText>
+              <w:instrText xml:space="preserve"> PAGEREF _Toc52376611 \h </w:instrText>
             </w:r>
             <w:r>
               <w:rPr>
@@ -393,7 +393,7 @@
               <w:lang w:eastAsia="ru-RU"/>
             </w:rPr>
           </w:pPr>
-          <w:hyperlink w:anchor="_Toc52365856" w:history="1">
+          <w:hyperlink w:anchor="_Toc52376612" w:history="1">
             <w:r>
               <w:rPr>
                 <w:rStyle w:val="a3"/>
@@ -420,7 +420,7 @@
                 <w:noProof/>
                 <w:webHidden/>
               </w:rPr>
-              <w:instrText xml:space="preserve"> PAGEREF _Toc52365856 \h </w:instrText>
+              <w:instrText xml:space="preserve"> PAGEREF _Toc52376612 \h </w:instrText>
             </w:r>
             <w:r>
               <w:rPr>
@@ -461,7 +461,7 @@
               <w:lang w:eastAsia="ru-RU"/>
             </w:rPr>
           </w:pPr>
-          <w:hyperlink w:anchor="_Toc52365857" w:history="1">
+          <w:hyperlink w:anchor="_Toc52376613" w:history="1">
             <w:r>
               <w:rPr>
                 <w:rStyle w:val="a3"/>
@@ -488,7 +488,7 @@
                 <w:noProof/>
                 <w:webHidden/>
               </w:rPr>
-              <w:instrText xml:space="preserve"> PAGEREF _Toc52365857 \h </w:instrText>
+              <w:instrText xml:space="preserve"> PAGEREF _Toc52376613 \h </w:instrText>
             </w:r>
             <w:r>
               <w:rPr>
@@ -529,7 +529,7 @@
               <w:lang w:eastAsia="ru-RU"/>
             </w:rPr>
           </w:pPr>
-          <w:hyperlink w:anchor="_Toc52365858" w:history="1">
+          <w:hyperlink w:anchor="_Toc52376614" w:history="1">
             <w:r>
               <w:rPr>
                 <w:rStyle w:val="a3"/>
@@ -556,7 +556,7 @@
                 <w:noProof/>
                 <w:webHidden/>
               </w:rPr>
-              <w:instrText xml:space="preserve"> PAGEREF _Toc52365858 \h </w:instrText>
+              <w:instrText xml:space="preserve"> PAGEREF _Toc52376614 \h </w:instrText>
             </w:r>
             <w:r>
               <w:rPr>
@@ -597,7 +597,7 @@
               <w:lang w:eastAsia="ru-RU"/>
             </w:rPr>
           </w:pPr>
-          <w:hyperlink w:anchor="_Toc52365859" w:history="1">
+          <w:hyperlink w:anchor="_Toc52376615" w:history="1">
             <w:r>
               <w:rPr>
                 <w:rStyle w:val="a3"/>
@@ -624,7 +624,7 @@
                 <w:noProof/>
                 <w:webHidden/>
               </w:rPr>
-              <w:instrText xml:space="preserve"> PAGEREF _Toc52365859 \h </w:instrText>
+              <w:instrText xml:space="preserve"> PAGEREF _Toc52376615 \h </w:instrText>
             </w:r>
             <w:r>
               <w:rPr>
@@ -658,9 +658,6 @@
         <w:p>
           <w:pPr>
             <w:pStyle w:val="31"/>
-            <w:tabs>
-              <w:tab w:val="right" w:leader="dot" w:pos="9346"/>
-            </w:tabs>
             <w:rPr>
               <w:rFonts w:asciiTheme="minorHAnsi" w:eastAsiaTheme="minorEastAsia" w:hAnsiTheme="minorHAnsi"/>
               <w:noProof/>
@@ -668,7 +665,7 @@
               <w:lang w:eastAsia="ru-RU"/>
             </w:rPr>
           </w:pPr>
-          <w:hyperlink w:anchor="_Toc52365860" w:history="1">
+          <w:hyperlink w:anchor="_Toc52376616" w:history="1">
             <w:r>
               <w:rPr>
                 <w:rStyle w:val="a3"/>
@@ -695,7 +692,7 @@
                 <w:noProof/>
                 <w:webHidden/>
               </w:rPr>
-              <w:instrText xml:space="preserve"> PAGEREF _Toc52365860 \h </w:instrText>
+              <w:instrText xml:space="preserve"> PAGEREF _Toc52376616 \h </w:instrText>
             </w:r>
             <w:r>
               <w:rPr>
@@ -729,9 +726,6 @@
         <w:p>
           <w:pPr>
             <w:pStyle w:val="31"/>
-            <w:tabs>
-              <w:tab w:val="right" w:leader="dot" w:pos="9346"/>
-            </w:tabs>
             <w:rPr>
               <w:rFonts w:asciiTheme="minorHAnsi" w:eastAsiaTheme="minorEastAsia" w:hAnsiTheme="minorHAnsi"/>
               <w:noProof/>
@@ -739,7 +733,7 @@
               <w:lang w:eastAsia="ru-RU"/>
             </w:rPr>
           </w:pPr>
-          <w:hyperlink w:anchor="_Toc52365861" w:history="1">
+          <w:hyperlink w:anchor="_Toc52376617" w:history="1">
             <w:r>
               <w:rPr>
                 <w:rStyle w:val="a3"/>
@@ -766,7 +760,7 @@
                 <w:noProof/>
                 <w:webHidden/>
               </w:rPr>
-              <w:instrText xml:space="preserve"> PAGEREF _Toc52365861 \h </w:instrText>
+              <w:instrText xml:space="preserve"> PAGEREF _Toc52376617 \h </w:instrText>
             </w:r>
             <w:r>
               <w:rPr>
@@ -786,7 +780,7 @@
                 <w:noProof/>
                 <w:webHidden/>
               </w:rPr>
-              <w:t>17</w:t>
+              <w:t>20</w:t>
             </w:r>
             <w:r>
               <w:rPr>
@@ -800,9 +794,6 @@
         <w:p>
           <w:pPr>
             <w:pStyle w:val="31"/>
-            <w:tabs>
-              <w:tab w:val="right" w:leader="dot" w:pos="9346"/>
-            </w:tabs>
             <w:rPr>
               <w:rFonts w:asciiTheme="minorHAnsi" w:eastAsiaTheme="minorEastAsia" w:hAnsiTheme="minorHAnsi"/>
               <w:noProof/>
@@ -810,7 +801,7 @@
               <w:lang w:eastAsia="ru-RU"/>
             </w:rPr>
           </w:pPr>
-          <w:hyperlink w:anchor="_Toc52365862" w:history="1">
+          <w:hyperlink w:anchor="_Toc52376618" w:history="1">
             <w:r>
               <w:rPr>
                 <w:rStyle w:val="a3"/>
@@ -837,7 +828,7 @@
                 <w:noProof/>
                 <w:webHidden/>
               </w:rPr>
-              <w:instrText xml:space="preserve"> PAGEREF _Toc52365862 \h </w:instrText>
+              <w:instrText xml:space="preserve"> PAGEREF _Toc52376618 \h </w:instrText>
             </w:r>
             <w:r>
               <w:rPr>
@@ -857,7 +848,7 @@
                 <w:noProof/>
                 <w:webHidden/>
               </w:rPr>
-              <w:t>17</w:t>
+              <w:t>22</w:t>
             </w:r>
             <w:r>
               <w:rPr>
@@ -878,7 +869,7 @@
               <w:lang w:eastAsia="ru-RU"/>
             </w:rPr>
           </w:pPr>
-          <w:hyperlink w:anchor="_Toc52365863" w:history="1">
+          <w:hyperlink w:anchor="_Toc52376619" w:history="1">
             <w:r>
               <w:rPr>
                 <w:rStyle w:val="a3"/>
@@ -905,7 +896,7 @@
                 <w:noProof/>
                 <w:webHidden/>
               </w:rPr>
-              <w:instrText xml:space="preserve"> PAGEREF _Toc52365863 \h </w:instrText>
+              <w:instrText xml:space="preserve"> PAGEREF _Toc52376619 \h </w:instrText>
             </w:r>
             <w:r>
               <w:rPr>
@@ -925,7 +916,7 @@
                 <w:noProof/>
                 <w:webHidden/>
               </w:rPr>
-              <w:t>18</w:t>
+              <w:t>24</w:t>
             </w:r>
             <w:r>
               <w:rPr>
@@ -946,7 +937,7 @@
               <w:lang w:eastAsia="ru-RU"/>
             </w:rPr>
           </w:pPr>
-          <w:hyperlink w:anchor="_Toc52365864" w:history="1">
+          <w:hyperlink w:anchor="_Toc52376620" w:history="1">
             <w:r>
               <w:rPr>
                 <w:rStyle w:val="a3"/>
@@ -973,7 +964,7 @@
                 <w:noProof/>
                 <w:webHidden/>
               </w:rPr>
-              <w:instrText xml:space="preserve"> PAGEREF _Toc52365864 \h </w:instrText>
+              <w:instrText xml:space="preserve"> PAGEREF _Toc52376620 \h </w:instrText>
             </w:r>
             <w:r>
               <w:rPr>
@@ -993,7 +984,7 @@
                 <w:noProof/>
                 <w:webHidden/>
               </w:rPr>
-              <w:t>19</w:t>
+              <w:t>25</w:t>
             </w:r>
             <w:r>
               <w:rPr>
@@ -1014,7 +1005,7 @@
               <w:lang w:eastAsia="ru-RU"/>
             </w:rPr>
           </w:pPr>
-          <w:hyperlink w:anchor="_Toc52365865" w:history="1">
+          <w:hyperlink w:anchor="_Toc52376621" w:history="1">
             <w:r>
               <w:rPr>
                 <w:rStyle w:val="a3"/>
@@ -1041,7 +1032,7 @@
                 <w:noProof/>
                 <w:webHidden/>
               </w:rPr>
-              <w:instrText xml:space="preserve"> PAGEREF _Toc52365865 \h </w:instrText>
+              <w:instrText xml:space="preserve"> PAGEREF _Toc52376621 \h </w:instrText>
             </w:r>
             <w:r>
               <w:rPr>
@@ -1061,7 +1052,7 @@
                 <w:noProof/>
                 <w:webHidden/>
               </w:rPr>
-              <w:t>20</w:t>
+              <w:t>26</w:t>
             </w:r>
             <w:r>
               <w:rPr>
@@ -1138,9 +1129,10 @@
     <w:p>
       <w:pPr>
         <w:pStyle w:val="1"/>
+        <w:ind w:firstLine="0"/>
         <w:jc w:val="center"/>
       </w:pPr>
-      <w:bookmarkStart w:id="0" w:name="_Toc52365851"/>
+      <w:bookmarkStart w:id="0" w:name="_Toc52376607"/>
       <w:r>
         <w:lastRenderedPageBreak/>
         <w:t>ВВЕДЕНИЕ</w:t>
@@ -1171,7 +1163,15 @@
         <w:rPr>
           <w:szCs w:val="28"/>
         </w:rPr>
-        <w:t>Цель курсовой работы: создание ИС на основе СУБД Access для автоматизации, ускорения и упрощения выполнения банковских задач</w:t>
+        <w:t>Цель курсовой р</w:t>
+      </w:r>
+      <w:bookmarkStart w:id="1" w:name="_GoBack"/>
+      <w:bookmarkEnd w:id="1"/>
+      <w:r>
+        <w:rPr>
+          <w:szCs w:val="28"/>
+        </w:rPr>
+        <w:t>аботы: создание ИС на основе СУБД Access для автоматизации, ускорения и упрощения выполнения банковских задач</w:t>
       </w:r>
     </w:p>
     <w:p>
@@ -1465,7 +1465,7 @@
       <w:pPr>
         <w:pStyle w:val="1"/>
       </w:pPr>
-      <w:bookmarkStart w:id="1" w:name="_Toc52365852"/>
+      <w:bookmarkStart w:id="2" w:name="_Toc52376608"/>
       <w:r>
         <w:lastRenderedPageBreak/>
         <w:t xml:space="preserve">1 </w:t>
@@ -1473,21 +1473,21 @@
       <w:r>
         <w:t>Теоретическая часть</w:t>
       </w:r>
-      <w:bookmarkEnd w:id="1"/>
+      <w:bookmarkEnd w:id="2"/>
     </w:p>
     <w:p/>
     <w:p>
       <w:pPr>
         <w:pStyle w:val="2"/>
       </w:pPr>
-      <w:bookmarkStart w:id="2" w:name="_Toc52365853"/>
+      <w:bookmarkStart w:id="3" w:name="_Toc52376609"/>
       <w:r>
         <w:t xml:space="preserve">1.1 </w:t>
       </w:r>
       <w:r>
         <w:t>Основные термины и понятия баз данных</w:t>
       </w:r>
-      <w:bookmarkEnd w:id="2"/>
+      <w:bookmarkEnd w:id="3"/>
     </w:p>
     <w:p/>
     <w:p>
@@ -1839,7 +1839,7 @@
       <w:pPr>
         <w:pStyle w:val="2"/>
       </w:pPr>
-      <w:bookmarkStart w:id="3" w:name="_Toc52365854"/>
+      <w:bookmarkStart w:id="4" w:name="_Toc52376610"/>
       <w:r>
         <w:lastRenderedPageBreak/>
         <w:t xml:space="preserve">1.2 </w:t>
@@ -1847,7 +1847,7 @@
       <w:r>
         <w:t>Нормализация баз данных</w:t>
       </w:r>
-      <w:bookmarkEnd w:id="3"/>
+      <w:bookmarkEnd w:id="4"/>
     </w:p>
     <w:p/>
     <w:p>
@@ -1978,7 +1978,7 @@
       <w:pPr>
         <w:pStyle w:val="2"/>
       </w:pPr>
-      <w:bookmarkStart w:id="4" w:name="_Toc52365855"/>
+      <w:bookmarkStart w:id="5" w:name="_Toc52376611"/>
       <w:r>
         <w:lastRenderedPageBreak/>
         <w:t xml:space="preserve">1.3 </w:t>
@@ -1986,7 +1986,7 @@
       <w:r>
         <w:t>Типы данных в СУБД Access</w:t>
       </w:r>
-      <w:bookmarkEnd w:id="4"/>
+      <w:bookmarkEnd w:id="5"/>
     </w:p>
     <w:p/>
     <w:p>
@@ -2752,7 +2752,7 @@
       <w:pPr>
         <w:pStyle w:val="2"/>
       </w:pPr>
-      <w:bookmarkStart w:id="5" w:name="_Toc52365856"/>
+      <w:bookmarkStart w:id="6" w:name="_Toc52376612"/>
       <w:r>
         <w:lastRenderedPageBreak/>
         <w:t xml:space="preserve">1.4 </w:t>
@@ -2760,7 +2760,7 @@
       <w:r>
         <w:t>Структурированный язык запросов ( SQL )</w:t>
       </w:r>
-      <w:bookmarkEnd w:id="5"/>
+      <w:bookmarkEnd w:id="6"/>
     </w:p>
     <w:p/>
     <w:p>
@@ -3114,7 +3114,7 @@
       <w:pPr>
         <w:pStyle w:val="1"/>
       </w:pPr>
-      <w:bookmarkStart w:id="6" w:name="_Toc52365857"/>
+      <w:bookmarkStart w:id="7" w:name="_Toc52376613"/>
       <w:r>
         <w:lastRenderedPageBreak/>
         <w:t xml:space="preserve">2 </w:t>
@@ -3122,7 +3122,7 @@
       <w:r>
         <w:t>Практическая часть</w:t>
       </w:r>
-      <w:bookmarkEnd w:id="6"/>
+      <w:bookmarkEnd w:id="7"/>
     </w:p>
     <w:p/>
     <w:p>
@@ -3183,14 +3183,14 @@
       <w:pPr>
         <w:pStyle w:val="2"/>
       </w:pPr>
-      <w:bookmarkStart w:id="7" w:name="_Toc52365858"/>
+      <w:bookmarkStart w:id="8" w:name="_Toc52376614"/>
       <w:r>
         <w:t xml:space="preserve">2.1 </w:t>
       </w:r>
       <w:r>
         <w:t>Анализ предметной области</w:t>
       </w:r>
-      <w:bookmarkEnd w:id="7"/>
+      <w:bookmarkEnd w:id="8"/>
     </w:p>
     <w:p/>
     <w:p>
@@ -3368,7 +3368,7 @@
       <w:pPr>
         <w:pStyle w:val="2"/>
       </w:pPr>
-      <w:bookmarkStart w:id="8" w:name="_Toc52365859"/>
+      <w:bookmarkStart w:id="9" w:name="_Toc52376615"/>
       <w:r>
         <w:lastRenderedPageBreak/>
         <w:t xml:space="preserve">2.2 </w:t>
@@ -3376,7 +3376,7 @@
       <w:r>
         <w:t>Разработка базы данных в среде СУБД Access</w:t>
       </w:r>
-      <w:bookmarkEnd w:id="8"/>
+      <w:bookmarkEnd w:id="9"/>
     </w:p>
     <w:p/>
     <w:p>
@@ -3446,11 +3446,11 @@
       <w:pPr>
         <w:pStyle w:val="3"/>
       </w:pPr>
-      <w:bookmarkStart w:id="9" w:name="_Toc52365860"/>
+      <w:bookmarkStart w:id="10" w:name="_Toc52376616"/>
       <w:r>
         <w:t>2.2.1 Создание схемы базы данных</w:t>
       </w:r>
-      <w:bookmarkEnd w:id="9"/>
+      <w:bookmarkEnd w:id="10"/>
     </w:p>
     <w:p/>
     <w:p>
@@ -3504,7 +3504,7 @@
           <w:lang w:eastAsia="ru-RU"/>
         </w:rPr>
         <w:drawing>
-          <wp:inline distT="0" distB="0" distL="0" distR="0">
+          <wp:inline distT="0" distB="0" distL="0" distR="0" wp14:anchorId="268D0941" wp14:editId="0BA8D663">
             <wp:extent cx="4800600" cy="3213243"/>
             <wp:effectExtent l="0" t="0" r="0" b="0"/>
             <wp:docPr id="1" name="Рисунок 1" descr="C:\Users\User\Documents\CursalWork\docs\schemes\db_scheme_graphic-Clients block.png"/>
@@ -3597,7 +3597,7 @@
           <w:lang w:eastAsia="ru-RU"/>
         </w:rPr>
         <w:drawing>
-          <wp:inline distT="0" distB="0" distL="0" distR="0">
+          <wp:inline distT="0" distB="0" distL="0" distR="0" wp14:anchorId="67354A49" wp14:editId="026FC6D0">
             <wp:extent cx="5153025" cy="2895600"/>
             <wp:effectExtent l="0" t="0" r="0" b="0"/>
             <wp:docPr id="2" name="Рисунок 2" descr="C:\Users\User\Documents\CursalWork\docs\schemes\db_scheme_graphic-Workers_block.png"/>
@@ -3693,7 +3693,7 @@
           <w:lang w:eastAsia="ru-RU"/>
         </w:rPr>
         <w:drawing>
-          <wp:inline distT="0" distB="0" distL="0" distR="0">
+          <wp:inline distT="0" distB="0" distL="0" distR="0" wp14:anchorId="152AC972" wp14:editId="257ED084">
             <wp:extent cx="4962525" cy="3276600"/>
             <wp:effectExtent l="0" t="0" r="0" b="0"/>
             <wp:docPr id="4" name="Рисунок 4" descr="C:\Users\User\Documents\CursalWork\docs\schemes\db_scheme_graphic-Data_block.png"/>
@@ -3790,7 +3790,7 @@
           <w:lang w:eastAsia="ru-RU"/>
         </w:rPr>
         <w:drawing>
-          <wp:inline distT="0" distB="0" distL="0" distR="0">
+          <wp:inline distT="0" distB="0" distL="0" distR="0" wp14:anchorId="0D1227FB" wp14:editId="0C947B5D">
             <wp:extent cx="5153025" cy="1152525"/>
             <wp:effectExtent l="0" t="0" r="0" b="0"/>
             <wp:docPr id="5" name="Рисунок 5" descr="C:\Users\User\Documents\CursalWork\docs\schemes\db_scheme_graphic-Geo_block.png"/>
@@ -3886,7 +3886,7 @@
           <w:lang w:eastAsia="ru-RU"/>
         </w:rPr>
         <w:drawing>
-          <wp:inline distT="0" distB="0" distL="0" distR="0">
+          <wp:inline distT="0" distB="0" distL="0" distR="0" wp14:anchorId="374D5496" wp14:editId="2CB2C201">
             <wp:extent cx="4486275" cy="2895600"/>
             <wp:effectExtent l="0" t="0" r="0" b="0"/>
             <wp:docPr id="6" name="Рисунок 6" descr="C:\Users\User\Documents\CursalWork\docs\schemes\db_scheme_graphic-Coverage_block.png"/>
@@ -3945,34 +3945,475 @@
       </w:r>
     </w:p>
     <w:p>
-      <w:bookmarkStart w:id="10" w:name="_GoBack"/>
-      <w:bookmarkEnd w:id="10"/>
+      <w:pPr>
+        <w:spacing w:after="160" w:line="259" w:lineRule="auto"/>
+        <w:ind w:firstLine="0"/>
+        <w:jc w:val="left"/>
+      </w:pPr>
+      <w:r>
+        <w:br w:type="page"/>
+      </w:r>
     </w:p>
     <w:p>
       <w:pPr>
         <w:pStyle w:val="3"/>
       </w:pPr>
-      <w:bookmarkStart w:id="11" w:name="_Toc52365861"/>
-      <w:r>
+      <w:bookmarkStart w:id="11" w:name="_Toc52376617"/>
+      <w:r>
+        <w:lastRenderedPageBreak/>
         <w:t>2.2.2 Создание собственно базы данных</w:t>
       </w:r>
       <w:bookmarkEnd w:id="11"/>
     </w:p>
     <w:p/>
     <w:p>
+      <w:r>
+        <w:t>Собственно, база данных была создана при помощи СУБД MS Access 2013. Выбранный формат базы данных - accdb ( стандартный формат БД Access, поддерживающий все необходимые функции ).</w:t>
+      </w:r>
+    </w:p>
+    <w:p>
+      <w:r>
+        <w:t>Все таблицы базы данных были созданы при помощи конструктора создания таблиц. Изначально задавались названия полей и их типы, потом указывалось ключевое поле, затем указывались особые атрибуты для каждого из полей. Затем таблица сохранялась и создавалась следующая.</w:t>
+      </w:r>
+    </w:p>
+    <w:p>
+      <w:pPr>
+        <w:ind w:firstLine="0"/>
+        <w:jc w:val="center"/>
+      </w:pPr>
+      <w:r>
+        <w:rPr>
+          <w:noProof/>
+          <w:lang w:eastAsia="ru-RU"/>
+        </w:rPr>
+        <w:drawing>
+          <wp:inline distT="0" distB="0" distL="0" distR="0" wp14:anchorId="60C96D17" wp14:editId="2A6AE532">
+            <wp:extent cx="2104509" cy="1591872"/>
+            <wp:effectExtent l="0" t="0" r="0" b="0"/>
+            <wp:docPr id="3" name="Рисунок 3" descr="C:\Users\User\Documents\CursalWork\docs\screenshoots\2020-09-30_15-22-29.png"/>
+            <wp:cNvGraphicFramePr>
+              <a:graphicFrameLocks xmlns:a="http://schemas.openxmlformats.org/drawingml/2006/main" noChangeAspect="1"/>
+            </wp:cNvGraphicFramePr>
+            <a:graphic xmlns:a="http://schemas.openxmlformats.org/drawingml/2006/main">
+              <a:graphicData uri="http://schemas.openxmlformats.org/drawingml/2006/picture">
+                <pic:pic xmlns:pic="http://schemas.openxmlformats.org/drawingml/2006/picture">
+                  <pic:nvPicPr>
+                    <pic:cNvPr id="0" name="Picture 1" descr="C:\Users\User\Documents\CursalWork\docs\screenshoots\2020-09-30_15-22-29.png"/>
+                    <pic:cNvPicPr>
+                      <a:picLocks noChangeAspect="1" noChangeArrowheads="1"/>
+                    </pic:cNvPicPr>
+                  </pic:nvPicPr>
+                  <pic:blipFill>
+                    <a:blip r:embed="rId13">
+                      <a:extLst>
+                        <a:ext uri="{28A0092B-C50C-407E-A947-70E740481C1C}">
+                          <a14:useLocalDpi xmlns:a14="http://schemas.microsoft.com/office/drawing/2010/main" val="0"/>
+                        </a:ext>
+                      </a:extLst>
+                    </a:blip>
+                    <a:srcRect/>
+                    <a:stretch>
+                      <a:fillRect/>
+                    </a:stretch>
+                  </pic:blipFill>
+                  <pic:spPr bwMode="auto">
+                    <a:xfrm>
+                      <a:off x="0" y="0"/>
+                      <a:ext cx="2118867" cy="1602733"/>
+                    </a:xfrm>
+                    <a:prstGeom prst="rect">
+                      <a:avLst/>
+                    </a:prstGeom>
+                    <a:noFill/>
+                    <a:ln>
+                      <a:noFill/>
+                    </a:ln>
+                  </pic:spPr>
+                </pic:pic>
+              </a:graphicData>
+            </a:graphic>
+          </wp:inline>
+        </w:drawing>
+      </w:r>
+    </w:p>
+    <w:p>
+      <w:pPr>
+        <w:ind w:firstLine="0"/>
+        <w:jc w:val="center"/>
+      </w:pPr>
+      <w:r>
+        <w:t>Рисунок 6 – конструктор таблиц в MS Access 2013</w:t>
+      </w:r>
+    </w:p>
+    <w:p>
+      <w:pPr>
+        <w:ind w:firstLine="0"/>
+        <w:jc w:val="center"/>
+      </w:pPr>
+    </w:p>
+    <w:p>
+      <w:r>
+        <w:t>Посл</w:t>
+      </w:r>
+      <w:r>
+        <w:t>е этого все таблицы были связан</w:t>
+      </w:r>
+      <w:r>
+        <w:t>ы при помощи схемы данных.</w:t>
+      </w:r>
+    </w:p>
+    <w:p>
+      <w:pPr>
+        <w:ind w:firstLine="0"/>
+        <w:jc w:val="center"/>
+      </w:pPr>
+      <w:r>
+        <w:rPr>
+          <w:noProof/>
+          <w:lang w:eastAsia="ru-RU"/>
+        </w:rPr>
+        <w:drawing>
+          <wp:inline distT="0" distB="0" distL="0" distR="0" wp14:anchorId="61E780D6" wp14:editId="09466B23">
+            <wp:extent cx="5781675" cy="3269889"/>
+            <wp:effectExtent l="0" t="0" r="0" b="0"/>
+            <wp:docPr id="7" name="Рисунок 7" descr="C:\Users\User\Documents\CursalWork\docs\screenshoots\2020-09-30_15-27-10.png"/>
+            <wp:cNvGraphicFramePr>
+              <a:graphicFrameLocks xmlns:a="http://schemas.openxmlformats.org/drawingml/2006/main" noChangeAspect="1"/>
+            </wp:cNvGraphicFramePr>
+            <a:graphic xmlns:a="http://schemas.openxmlformats.org/drawingml/2006/main">
+              <a:graphicData uri="http://schemas.openxmlformats.org/drawingml/2006/picture">
+                <pic:pic xmlns:pic="http://schemas.openxmlformats.org/drawingml/2006/picture">
+                  <pic:nvPicPr>
+                    <pic:cNvPr id="0" name="Picture 2" descr="C:\Users\User\Documents\CursalWork\docs\screenshoots\2020-09-30_15-27-10.png"/>
+                    <pic:cNvPicPr>
+                      <a:picLocks noChangeAspect="1" noChangeArrowheads="1"/>
+                    </pic:cNvPicPr>
+                  </pic:nvPicPr>
+                  <pic:blipFill>
+                    <a:blip r:embed="rId14" cstate="print">
+                      <a:extLst>
+                        <a:ext uri="{28A0092B-C50C-407E-A947-70E740481C1C}">
+                          <a14:useLocalDpi xmlns:a14="http://schemas.microsoft.com/office/drawing/2010/main" val="0"/>
+                        </a:ext>
+                      </a:extLst>
+                    </a:blip>
+                    <a:srcRect/>
+                    <a:stretch>
+                      <a:fillRect/>
+                    </a:stretch>
+                  </pic:blipFill>
+                  <pic:spPr bwMode="auto">
+                    <a:xfrm>
+                      <a:off x="0" y="0"/>
+                      <a:ext cx="5784823" cy="3271669"/>
+                    </a:xfrm>
+                    <a:prstGeom prst="rect">
+                      <a:avLst/>
+                    </a:prstGeom>
+                    <a:noFill/>
+                    <a:ln>
+                      <a:noFill/>
+                    </a:ln>
+                  </pic:spPr>
+                </pic:pic>
+              </a:graphicData>
+            </a:graphic>
+          </wp:inline>
+        </w:drawing>
+      </w:r>
+    </w:p>
+    <w:p>
+      <w:pPr>
+        <w:ind w:firstLine="0"/>
+        <w:jc w:val="center"/>
+      </w:pPr>
+      <w:r>
+        <w:t>Рисунок 7 – схема данных в MS Access 2013</w:t>
+      </w:r>
+    </w:p>
+    <w:p>
+      <w:pPr>
+        <w:spacing w:after="160"/>
+        <w:ind w:firstLine="709"/>
+        <w:jc w:val="left"/>
+      </w:pPr>
+      <w:r>
+        <w:br w:type="page"/>
+      </w:r>
+      <w:r>
+        <w:lastRenderedPageBreak/>
+        <w:t>После того, как вся база данных была создана, осталось лишь проверить правильность её структуры. Для этого, в каждую таблицу были вставлены примерно возможные данные. При этом ошибок не было выявлено, артефактов вставки и соотношений не наблюдалось.</w:t>
+      </w:r>
+      <w:r>
+        <w:t xml:space="preserve"> Все данные были успешно вставлены и в последствии </w:t>
+      </w:r>
+      <w:r>
+        <w:t xml:space="preserve">корректно </w:t>
+      </w:r>
+      <w:r>
+        <w:t>отображены.</w:t>
+      </w:r>
+    </w:p>
+    <w:p>
+      <w:pPr>
+        <w:spacing w:after="160" w:line="259" w:lineRule="auto"/>
+        <w:ind w:firstLine="0"/>
+        <w:jc w:val="center"/>
+      </w:pPr>
+      <w:r>
+        <w:rPr>
+          <w:noProof/>
+          <w:lang w:eastAsia="ru-RU"/>
+        </w:rPr>
+        <w:drawing>
+          <wp:inline distT="0" distB="0" distL="0" distR="0" wp14:anchorId="6D88C593" wp14:editId="33108A85">
+            <wp:extent cx="6019800" cy="581025"/>
+            <wp:effectExtent l="0" t="0" r="0" b="0"/>
+            <wp:docPr id="8" name="Рисунок 8" descr="C:\Users\User\Documents\CursalWork\docs\screenshoots\2020-09-30_16-10-20.png"/>
+            <wp:cNvGraphicFramePr>
+              <a:graphicFrameLocks xmlns:a="http://schemas.openxmlformats.org/drawingml/2006/main" noChangeAspect="1"/>
+            </wp:cNvGraphicFramePr>
+            <a:graphic xmlns:a="http://schemas.openxmlformats.org/drawingml/2006/main">
+              <a:graphicData uri="http://schemas.openxmlformats.org/drawingml/2006/picture">
+                <pic:pic xmlns:pic="http://schemas.openxmlformats.org/drawingml/2006/picture">
+                  <pic:nvPicPr>
+                    <pic:cNvPr id="0" name="Picture 3" descr="C:\Users\User\Documents\CursalWork\docs\screenshoots\2020-09-30_16-10-20.png"/>
+                    <pic:cNvPicPr>
+                      <a:picLocks noChangeAspect="1" noChangeArrowheads="1"/>
+                    </pic:cNvPicPr>
+                  </pic:nvPicPr>
+                  <pic:blipFill>
+                    <a:blip r:embed="rId15" cstate="print">
+                      <a:extLst>
+                        <a:ext uri="{28A0092B-C50C-407E-A947-70E740481C1C}">
+                          <a14:useLocalDpi xmlns:a14="http://schemas.microsoft.com/office/drawing/2010/main" val="0"/>
+                        </a:ext>
+                      </a:extLst>
+                    </a:blip>
+                    <a:srcRect/>
+                    <a:stretch>
+                      <a:fillRect/>
+                    </a:stretch>
+                  </pic:blipFill>
+                  <pic:spPr bwMode="auto">
+                    <a:xfrm>
+                      <a:off x="0" y="0"/>
+                      <a:ext cx="6019800" cy="581025"/>
+                    </a:xfrm>
+                    <a:prstGeom prst="rect">
+                      <a:avLst/>
+                    </a:prstGeom>
+                    <a:noFill/>
+                    <a:ln>
+                      <a:noFill/>
+                    </a:ln>
+                  </pic:spPr>
+                </pic:pic>
+              </a:graphicData>
+            </a:graphic>
+          </wp:inline>
+        </w:drawing>
+      </w:r>
+    </w:p>
+    <w:p>
+      <w:pPr>
+        <w:ind w:firstLine="0"/>
+        <w:jc w:val="center"/>
+      </w:pPr>
+      <w:r>
+        <w:t>Рисунок 8 – добавление</w:t>
+      </w:r>
+      <w:r>
+        <w:t xml:space="preserve"> данных в MS Access 2013</w:t>
+      </w:r>
+    </w:p>
+    <w:p>
+      <w:pPr>
+        <w:spacing w:after="160" w:line="259" w:lineRule="auto"/>
+        <w:ind w:firstLine="0"/>
+        <w:jc w:val="left"/>
+      </w:pPr>
+    </w:p>
+    <w:p>
+      <w:pPr>
+        <w:spacing w:after="160" w:line="259" w:lineRule="auto"/>
+        <w:ind w:firstLine="0"/>
+        <w:jc w:val="left"/>
+      </w:pPr>
+      <w:r>
+        <w:br w:type="page"/>
+      </w:r>
+    </w:p>
+    <w:p>
       <w:pPr>
         <w:pStyle w:val="3"/>
       </w:pPr>
-      <w:bookmarkStart w:id="12" w:name="_Toc52365862"/>
-      <w:r>
+      <w:bookmarkStart w:id="12" w:name="_Toc52376618"/>
+      <w:r>
+        <w:lastRenderedPageBreak/>
         <w:t>2.2.3 Создание пользовательских форм для работы</w:t>
       </w:r>
       <w:bookmarkEnd w:id="12"/>
     </w:p>
     <w:p/>
-    <w:p/>
-    <w:p/>
-    <w:p/>
+    <w:p>
+      <w:r>
+        <w:t>СУБД Access является не только СУБД, но и полноценной средой для разработки приложений с интерфейсом, и поэтому позволяет создавать формы для работы с базой данных. Эти формы бывают как кнопочные ( для вызова каких-то действий ), так и редакторные ( для просмотра и редактирования данных ).</w:t>
+      </w:r>
+    </w:p>
+    <w:p>
+      <w:r>
+        <w:t>Все редакторные формы для данной БД создавались через конструктор форм. Он не просто позволяет создать форму для любых задач, но и полноцено пользоваться ей.</w:t>
+      </w:r>
+    </w:p>
+    <w:p>
+      <w:pPr>
+        <w:ind w:firstLine="0"/>
+        <w:jc w:val="center"/>
+      </w:pPr>
+      <w:r>
+        <w:rPr>
+          <w:noProof/>
+          <w:lang w:eastAsia="ru-RU"/>
+        </w:rPr>
+        <w:t xml:space="preserve"> </w:t>
+      </w:r>
+      <w:r>
+        <w:rPr>
+          <w:noProof/>
+          <w:lang w:eastAsia="ru-RU"/>
+        </w:rPr>
+        <w:drawing>
+          <wp:inline distT="0" distB="0" distL="0" distR="0" wp14:anchorId="1C9EDC5F" wp14:editId="1578EA01">
+            <wp:extent cx="4819650" cy="5376784"/>
+            <wp:effectExtent l="0" t="0" r="0" b="0"/>
+            <wp:docPr id="10" name="Рисунок 10" descr="C:\Users\User\Documents\CursalWork\docs\screenshoots\2020-09-30_16-25-01.png"/>
+            <wp:cNvGraphicFramePr>
+              <a:graphicFrameLocks xmlns:a="http://schemas.openxmlformats.org/drawingml/2006/main" noChangeAspect="1"/>
+            </wp:cNvGraphicFramePr>
+            <a:graphic xmlns:a="http://schemas.openxmlformats.org/drawingml/2006/main">
+              <a:graphicData uri="http://schemas.openxmlformats.org/drawingml/2006/picture">
+                <pic:pic xmlns:pic="http://schemas.openxmlformats.org/drawingml/2006/picture">
+                  <pic:nvPicPr>
+                    <pic:cNvPr id="0" name="Picture 5" descr="C:\Users\User\Documents\CursalWork\docs\screenshoots\2020-09-30_16-25-01.png"/>
+                    <pic:cNvPicPr>
+                      <a:picLocks noChangeAspect="1" noChangeArrowheads="1"/>
+                    </pic:cNvPicPr>
+                  </pic:nvPicPr>
+                  <pic:blipFill>
+                    <a:blip r:embed="rId16">
+                      <a:extLst>
+                        <a:ext uri="{28A0092B-C50C-407E-A947-70E740481C1C}">
+                          <a14:useLocalDpi xmlns:a14="http://schemas.microsoft.com/office/drawing/2010/main" val="0"/>
+                        </a:ext>
+                      </a:extLst>
+                    </a:blip>
+                    <a:srcRect/>
+                    <a:stretch>
+                      <a:fillRect/>
+                    </a:stretch>
+                  </pic:blipFill>
+                  <pic:spPr bwMode="auto">
+                    <a:xfrm>
+                      <a:off x="0" y="0"/>
+                      <a:ext cx="4821860" cy="5379249"/>
+                    </a:xfrm>
+                    <a:prstGeom prst="rect">
+                      <a:avLst/>
+                    </a:prstGeom>
+                    <a:noFill/>
+                    <a:ln>
+                      <a:noFill/>
+                    </a:ln>
+                  </pic:spPr>
+                </pic:pic>
+              </a:graphicData>
+            </a:graphic>
+          </wp:inline>
+        </w:drawing>
+      </w:r>
+    </w:p>
+    <w:p>
+      <w:pPr>
+        <w:ind w:firstLine="0"/>
+        <w:jc w:val="center"/>
+      </w:pPr>
+      <w:r>
+        <w:t>Рисунок 9 – конструктор форм в режиме конструктора в MS Access 2013</w:t>
+      </w:r>
+    </w:p>
+    <w:p>
+      <w:pPr>
+        <w:ind w:firstLine="0"/>
+      </w:pPr>
+    </w:p>
+    <w:p>
+      <w:r>
+        <w:rPr>
+          <w:noProof/>
+          <w:lang w:eastAsia="ru-RU"/>
+        </w:rPr>
+        <w:lastRenderedPageBreak/>
+        <w:drawing>
+          <wp:inline distT="0" distB="0" distL="0" distR="0" wp14:anchorId="5AB5D266" wp14:editId="0C556913">
+            <wp:extent cx="4943475" cy="5544337"/>
+            <wp:effectExtent l="0" t="0" r="0" b="0"/>
+            <wp:docPr id="9" name="Рисунок 9" descr="C:\Users\User\Documents\CursalWork\docs\screenshoots\2020-09-30_16-18-51.png"/>
+            <wp:cNvGraphicFramePr>
+              <a:graphicFrameLocks xmlns:a="http://schemas.openxmlformats.org/drawingml/2006/main" noChangeAspect="1"/>
+            </wp:cNvGraphicFramePr>
+            <a:graphic xmlns:a="http://schemas.openxmlformats.org/drawingml/2006/main">
+              <a:graphicData uri="http://schemas.openxmlformats.org/drawingml/2006/picture">
+                <pic:pic xmlns:pic="http://schemas.openxmlformats.org/drawingml/2006/picture">
+                  <pic:nvPicPr>
+                    <pic:cNvPr id="0" name="Picture 4" descr="C:\Users\User\Documents\CursalWork\docs\screenshoots\2020-09-30_16-18-51.png"/>
+                    <pic:cNvPicPr>
+                      <a:picLocks noChangeAspect="1" noChangeArrowheads="1"/>
+                    </pic:cNvPicPr>
+                  </pic:nvPicPr>
+                  <pic:blipFill>
+                    <a:blip r:embed="rId17">
+                      <a:extLst>
+                        <a:ext uri="{28A0092B-C50C-407E-A947-70E740481C1C}">
+                          <a14:useLocalDpi xmlns:a14="http://schemas.microsoft.com/office/drawing/2010/main" val="0"/>
+                        </a:ext>
+                      </a:extLst>
+                    </a:blip>
+                    <a:srcRect/>
+                    <a:stretch>
+                      <a:fillRect/>
+                    </a:stretch>
+                  </pic:blipFill>
+                  <pic:spPr bwMode="auto">
+                    <a:xfrm>
+                      <a:off x="0" y="0"/>
+                      <a:ext cx="4956533" cy="5558982"/>
+                    </a:xfrm>
+                    <a:prstGeom prst="rect">
+                      <a:avLst/>
+                    </a:prstGeom>
+                    <a:noFill/>
+                    <a:ln>
+                      <a:noFill/>
+                    </a:ln>
+                  </pic:spPr>
+                </pic:pic>
+              </a:graphicData>
+            </a:graphic>
+          </wp:inline>
+        </w:drawing>
+      </w:r>
+    </w:p>
+    <w:p>
+      <w:pPr>
+        <w:spacing w:line="259" w:lineRule="auto"/>
+        <w:ind w:firstLine="0"/>
+        <w:jc w:val="center"/>
+      </w:pPr>
+      <w:r>
+        <w:t>Рисунок 10 – конструктор форм в режиме формы в MS Access 2013</w:t>
+      </w:r>
+    </w:p>
     <w:p>
       <w:pPr>
         <w:spacing w:line="259" w:lineRule="auto"/>
@@ -3987,7 +4428,7 @@
         <w:pStyle w:val="2"/>
         <w:jc w:val="both"/>
       </w:pPr>
-      <w:bookmarkStart w:id="13" w:name="_Toc52365863"/>
+      <w:bookmarkStart w:id="13" w:name="_Toc52376619"/>
       <w:r>
         <w:lastRenderedPageBreak/>
         <w:t>2.3 Обосновать выбор платформы технических средств при создании ИС</w:t>
@@ -3995,7 +4436,185 @@
       <w:bookmarkEnd w:id="13"/>
     </w:p>
     <w:p/>
-    <w:p/>
+    <w:p>
+      <w:r>
+        <w:t>Для создания данной ИС и её даль</w:t>
+      </w:r>
+      <w:r>
+        <w:t>не</w:t>
+      </w:r>
+      <w:r>
+        <w:t>йшего использования применяются следующие программы:</w:t>
+      </w:r>
+    </w:p>
+    <w:p>
+      <w:pPr>
+        <w:pStyle w:val="a4"/>
+        <w:numPr>
+          <w:ilvl w:val="1"/>
+          <w:numId w:val="19"/>
+        </w:numPr>
+        <w:tabs>
+          <w:tab w:val="clear" w:pos="1440"/>
+        </w:tabs>
+        <w:ind w:left="0" w:firstLine="851"/>
+      </w:pPr>
+      <w:r>
+        <w:t xml:space="preserve">Операционная система Windows 7 </w:t>
+      </w:r>
+      <w:r>
+        <w:t>и</w:t>
+      </w:r>
+      <w:r>
+        <w:t xml:space="preserve"> новее ( требуется</w:t>
+      </w:r>
+      <w:r>
+        <w:t xml:space="preserve"> лишь</w:t>
+      </w:r>
+      <w:r>
+        <w:t xml:space="preserve"> для Access</w:t>
+      </w:r>
+      <w:r>
+        <w:t>, возможно использования виртуальной машины в другой системе</w:t>
+      </w:r>
+      <w:r>
+        <w:t xml:space="preserve"> )</w:t>
+      </w:r>
+    </w:p>
+    <w:p>
+      <w:pPr>
+        <w:pStyle w:val="a4"/>
+        <w:numPr>
+          <w:ilvl w:val="1"/>
+          <w:numId w:val="19"/>
+        </w:numPr>
+        <w:tabs>
+          <w:tab w:val="clear" w:pos="1440"/>
+        </w:tabs>
+        <w:ind w:left="0" w:firstLine="851"/>
+      </w:pPr>
+      <w:r>
+        <w:t xml:space="preserve">СУБД MS Access 2007 </w:t>
+      </w:r>
+      <w:r>
+        <w:t>и</w:t>
+      </w:r>
+      <w:r>
+        <w:t xml:space="preserve"> новее ( для использования</w:t>
+      </w:r>
+      <w:r>
+        <w:t xml:space="preserve"> собственно</w:t>
+      </w:r>
+      <w:r>
+        <w:t xml:space="preserve"> базы данных )</w:t>
+      </w:r>
+    </w:p>
+    <w:p>
+      <w:pPr>
+        <w:pStyle w:val="a4"/>
+        <w:numPr>
+          <w:ilvl w:val="1"/>
+          <w:numId w:val="19"/>
+        </w:numPr>
+        <w:tabs>
+          <w:tab w:val="clear" w:pos="1440"/>
+        </w:tabs>
+        <w:ind w:left="0" w:firstLine="851"/>
+      </w:pPr>
+      <w:r>
+        <w:t xml:space="preserve">MS Word 2007 </w:t>
+      </w:r>
+      <w:r>
+        <w:t>и</w:t>
+      </w:r>
+      <w:r>
+        <w:t xml:space="preserve"> новее</w:t>
+      </w:r>
+      <w:r>
+        <w:t xml:space="preserve"> или свободный аналог, например LibreOffice</w:t>
+      </w:r>
+      <w:r>
+        <w:t xml:space="preserve"> ( для открытия отчёта в формате docx )</w:t>
+      </w:r>
+    </w:p>
+    <w:p>
+      <w:pPr>
+        <w:pStyle w:val="a4"/>
+        <w:numPr>
+          <w:ilvl w:val="1"/>
+          <w:numId w:val="19"/>
+        </w:numPr>
+        <w:tabs>
+          <w:tab w:val="clear" w:pos="1440"/>
+        </w:tabs>
+        <w:ind w:left="0" w:firstLine="851"/>
+      </w:pPr>
+      <w:r>
+        <w:t>DrawIO ( для создания или редактирования</w:t>
+      </w:r>
+      <w:r>
+        <w:t xml:space="preserve"> графической</w:t>
+      </w:r>
+      <w:r>
+        <w:t xml:space="preserve"> схемы базы данных</w:t>
+      </w:r>
+      <w:r>
+        <w:t xml:space="preserve"> в формате </w:t>
+      </w:r>
+      <w:r>
+        <w:rPr>
+          <w:lang w:val="en-US"/>
+        </w:rPr>
+        <w:t>d</w:t>
+      </w:r>
+      <w:r>
+        <w:t>rawio )</w:t>
+      </w:r>
+    </w:p>
+    <w:p>
+      <w:pPr>
+        <w:pStyle w:val="a4"/>
+        <w:numPr>
+          <w:ilvl w:val="1"/>
+          <w:numId w:val="19"/>
+        </w:numPr>
+        <w:tabs>
+          <w:tab w:val="clear" w:pos="1440"/>
+        </w:tabs>
+        <w:ind w:left="0" w:firstLine="851"/>
+      </w:pPr>
+      <w:r>
+        <w:t>Sublime Text 3 или любой другой текстовый редактор ( для удобного просмотра и редактирования отчёта и схем формата md )</w:t>
+      </w:r>
+    </w:p>
+    <w:p>
+      <w:pPr>
+        <w:pStyle w:val="a4"/>
+        <w:numPr>
+          <w:ilvl w:val="0"/>
+          <w:numId w:val="19"/>
+        </w:numPr>
+        <w:ind w:left="0" w:firstLine="851"/>
+      </w:pPr>
+      <w:r>
+        <w:t>СКВ Git ( для контроля версий и отказа изменений в случае ошибки )</w:t>
+      </w:r>
+    </w:p>
+    <w:p>
+      <w:pPr>
+        <w:pStyle w:val="a4"/>
+        <w:ind w:left="0"/>
+      </w:pPr>
+      <w:r>
+        <w:t xml:space="preserve">Данные </w:t>
+      </w:r>
+      <w:r>
+        <w:t>инструменты</w:t>
+      </w:r>
+      <w:r>
+        <w:t xml:space="preserve"> были выбраны из-за их простоты, мультиплатформенности и удобства, вкупе с производительностью и мощностью.</w:t>
+      </w:r>
+    </w:p>
     <w:p>
       <w:pPr>
         <w:spacing w:line="259" w:lineRule="auto"/>
@@ -4008,9 +4627,10 @@
     <w:p>
       <w:pPr>
         <w:pStyle w:val="1"/>
+        <w:ind w:firstLine="0"/>
         <w:jc w:val="center"/>
       </w:pPr>
-      <w:bookmarkStart w:id="14" w:name="_Toc52365864"/>
+      <w:bookmarkStart w:id="14" w:name="_Toc52376620"/>
       <w:r>
         <w:lastRenderedPageBreak/>
         <w:t>ЗАКЛЮЧЕНИЕ</w:t>
@@ -4189,9 +4809,10 @@
     <w:p>
       <w:pPr>
         <w:pStyle w:val="1"/>
+        <w:ind w:firstLine="0"/>
         <w:jc w:val="center"/>
       </w:pPr>
-      <w:bookmarkStart w:id="15" w:name="_Toc52365865"/>
+      <w:bookmarkStart w:id="15" w:name="_Toc52376621"/>
       <w:r>
         <w:lastRenderedPageBreak/>
         <w:t>СПИСОК ИСТОЧНИКОВ</w:t>
@@ -4387,9 +5008,9 @@
       </w:r>
     </w:p>
     <w:sectPr>
-      <w:headerReference w:type="default" r:id="rId13"/>
-      <w:footerReference w:type="default" r:id="rId14"/>
-      <w:headerReference w:type="first" r:id="rId15"/>
+      <w:headerReference w:type="default" r:id="rId18"/>
+      <w:footerReference w:type="default" r:id="rId19"/>
+      <w:headerReference w:type="first" r:id="rId20"/>
       <w:pgSz w:w="11906" w:h="16838"/>
       <w:pgMar w:top="1134" w:right="707" w:bottom="1418" w:left="1701" w:header="708" w:footer="275" w:gutter="0"/>
       <w:pgNumType w:start="2"/>
@@ -4456,7 +5077,7 @@
           <w:rPr>
             <w:noProof/>
           </w:rPr>
-          <w:t>20</w:t>
+          <w:t>14</w:t>
         </w:r>
         <w:r>
           <w:rPr>
@@ -6596,6 +7217,92 @@
     </w:lvl>
   </w:abstractNum>
   <w:abstractNum w:abstractNumId="8" w15:restartNumberingAfterBreak="0">
+    <w:nsid w:val="755F043B"/>
+    <w:multiLevelType w:val="hybridMultilevel"/>
+    <w:tmpl w:val="D1EE351E"/>
+    <w:lvl w:ilvl="0" w:tplc="0419000F">
+      <w:start w:val="1"/>
+      <w:numFmt w:val="decimal"/>
+      <w:lvlText w:val="%1."/>
+      <w:lvlJc w:val="left"/>
+      <w:pPr>
+        <w:ind w:left="1571" w:hanging="360"/>
+      </w:pPr>
+    </w:lvl>
+    <w:lvl w:ilvl="1" w:tplc="04190019" w:tentative="1">
+      <w:start w:val="1"/>
+      <w:numFmt w:val="lowerLetter"/>
+      <w:lvlText w:val="%2."/>
+      <w:lvlJc w:val="left"/>
+      <w:pPr>
+        <w:ind w:left="2291" w:hanging="360"/>
+      </w:pPr>
+    </w:lvl>
+    <w:lvl w:ilvl="2" w:tplc="0419001B" w:tentative="1">
+      <w:start w:val="1"/>
+      <w:numFmt w:val="lowerRoman"/>
+      <w:lvlText w:val="%3."/>
+      <w:lvlJc w:val="right"/>
+      <w:pPr>
+        <w:ind w:left="3011" w:hanging="180"/>
+      </w:pPr>
+    </w:lvl>
+    <w:lvl w:ilvl="3" w:tplc="0419000F" w:tentative="1">
+      <w:start w:val="1"/>
+      <w:numFmt w:val="decimal"/>
+      <w:lvlText w:val="%4."/>
+      <w:lvlJc w:val="left"/>
+      <w:pPr>
+        <w:ind w:left="3731" w:hanging="360"/>
+      </w:pPr>
+    </w:lvl>
+    <w:lvl w:ilvl="4" w:tplc="04190019" w:tentative="1">
+      <w:start w:val="1"/>
+      <w:numFmt w:val="lowerLetter"/>
+      <w:lvlText w:val="%5."/>
+      <w:lvlJc w:val="left"/>
+      <w:pPr>
+        <w:ind w:left="4451" w:hanging="360"/>
+      </w:pPr>
+    </w:lvl>
+    <w:lvl w:ilvl="5" w:tplc="0419001B" w:tentative="1">
+      <w:start w:val="1"/>
+      <w:numFmt w:val="lowerRoman"/>
+      <w:lvlText w:val="%6."/>
+      <w:lvlJc w:val="right"/>
+      <w:pPr>
+        <w:ind w:left="5171" w:hanging="180"/>
+      </w:pPr>
+    </w:lvl>
+    <w:lvl w:ilvl="6" w:tplc="0419000F" w:tentative="1">
+      <w:start w:val="1"/>
+      <w:numFmt w:val="decimal"/>
+      <w:lvlText w:val="%7."/>
+      <w:lvlJc w:val="left"/>
+      <w:pPr>
+        <w:ind w:left="5891" w:hanging="360"/>
+      </w:pPr>
+    </w:lvl>
+    <w:lvl w:ilvl="7" w:tplc="04190019" w:tentative="1">
+      <w:start w:val="1"/>
+      <w:numFmt w:val="lowerLetter"/>
+      <w:lvlText w:val="%8."/>
+      <w:lvlJc w:val="left"/>
+      <w:pPr>
+        <w:ind w:left="6611" w:hanging="360"/>
+      </w:pPr>
+    </w:lvl>
+    <w:lvl w:ilvl="8" w:tplc="0419001B" w:tentative="1">
+      <w:start w:val="1"/>
+      <w:numFmt w:val="lowerRoman"/>
+      <w:lvlText w:val="%9."/>
+      <w:lvlJc w:val="right"/>
+      <w:pPr>
+        <w:ind w:left="7331" w:hanging="180"/>
+      </w:pPr>
+    </w:lvl>
+  </w:abstractNum>
+  <w:abstractNum w:abstractNumId="9" w15:restartNumberingAfterBreak="0">
     <w:nsid w:val="78E0793A"/>
     <w:multiLevelType w:val="multilevel"/>
     <w:tmpl w:val="E5D25CA6"/>
@@ -7306,10 +8013,13 @@
     <w:abstractNumId w:val="2"/>
   </w:num>
   <w:num w:numId="29">
-    <w:abstractNumId w:val="8"/>
+    <w:abstractNumId w:val="9"/>
   </w:num>
   <w:num w:numId="30">
     <w:abstractNumId w:val="4"/>
+  </w:num>
+  <w:num w:numId="31">
+    <w:abstractNumId w:val="8"/>
   </w:num>
   <w:numIdMacAtCleanup w:val="28"/>
 </w:numbering>
@@ -8428,10 +9138,13 @@
     <w:autoRedefine/>
     <w:uiPriority w:val="39"/>
     <w:unhideWhenUsed/>
-    <w:rsid w:val="00DD172D"/>
+    <w:rsid w:val="001D772E"/>
     <w:pPr>
+      <w:tabs>
+        <w:tab w:val="right" w:leader="dot" w:pos="9356"/>
+      </w:tabs>
       <w:spacing w:after="100"/>
-      <w:ind w:left="560"/>
+      <w:ind w:left="560" w:firstLine="7"/>
     </w:pPr>
   </w:style>
 </w:styles>
@@ -8703,7 +9416,7 @@
 </file>
 
 <file path=customXml/itemProps1.xml><?xml version="1.0" encoding="utf-8"?>
-<ds:datastoreItem xmlns:ds="http://schemas.openxmlformats.org/officeDocument/2006/customXml" ds:itemID="{B53DADA1-F989-4072-BA97-E85711CBD12A}">
+<ds:datastoreItem xmlns:ds="http://schemas.openxmlformats.org/officeDocument/2006/customXml" ds:itemID="{B013D727-5375-4297-8F25-60D36B6535F5}">
   <ds:schemaRefs>
     <ds:schemaRef ds:uri="http://schemas.openxmlformats.org/officeDocument/2006/bibliography"/>
   </ds:schemaRefs>

</xml_diff>

<commit_message>
postupdate: update of reports
</commit_message>
<xml_diff>
--- a/report/report.docx
+++ b/report/report.docx
@@ -23,6 +23,8 @@
           <w:r>
             <w:t>СОДЕРЖАНИЕ</w:t>
           </w:r>
+          <w:bookmarkStart w:id="0" w:name="_GoBack"/>
+          <w:bookmarkEnd w:id="0"/>
         </w:p>
         <w:p/>
         <w:p>
@@ -53,7 +55,7 @@
             </w:rPr>
             <w:fldChar w:fldCharType="separate"/>
           </w:r>
-          <w:hyperlink w:anchor="_Toc52376607" w:history="1">
+          <w:hyperlink w:anchor="_Toc52966371" w:history="1">
             <w:r>
               <w:rPr>
                 <w:rStyle w:val="a3"/>
@@ -80,7 +82,7 @@
                 <w:noProof/>
                 <w:webHidden/>
               </w:rPr>
-              <w:instrText xml:space="preserve"> PAGEREF _Toc52376607 \h </w:instrText>
+              <w:instrText xml:space="preserve"> PAGEREF _Toc52966371 \h </w:instrText>
             </w:r>
             <w:r>
               <w:rPr>
@@ -121,7 +123,7 @@
               <w:lang w:eastAsia="ru-RU"/>
             </w:rPr>
           </w:pPr>
-          <w:hyperlink w:anchor="_Toc52376608" w:history="1">
+          <w:hyperlink w:anchor="_Toc52966372" w:history="1">
             <w:r>
               <w:rPr>
                 <w:rStyle w:val="a3"/>
@@ -148,7 +150,7 @@
                 <w:noProof/>
                 <w:webHidden/>
               </w:rPr>
-              <w:instrText xml:space="preserve"> PAGEREF _Toc52376608 \h </w:instrText>
+              <w:instrText xml:space="preserve"> PAGEREF _Toc52966372 \h </w:instrText>
             </w:r>
             <w:r>
               <w:rPr>
@@ -189,7 +191,7 @@
               <w:lang w:eastAsia="ru-RU"/>
             </w:rPr>
           </w:pPr>
-          <w:hyperlink w:anchor="_Toc52376609" w:history="1">
+          <w:hyperlink w:anchor="_Toc52966373" w:history="1">
             <w:r>
               <w:rPr>
                 <w:rStyle w:val="a3"/>
@@ -216,7 +218,7 @@
                 <w:noProof/>
                 <w:webHidden/>
               </w:rPr>
-              <w:instrText xml:space="preserve"> PAGEREF _Toc52376609 \h </w:instrText>
+              <w:instrText xml:space="preserve"> PAGEREF _Toc52966373 \h </w:instrText>
             </w:r>
             <w:r>
               <w:rPr>
@@ -257,7 +259,7 @@
               <w:lang w:eastAsia="ru-RU"/>
             </w:rPr>
           </w:pPr>
-          <w:hyperlink w:anchor="_Toc52376610" w:history="1">
+          <w:hyperlink w:anchor="_Toc52966374" w:history="1">
             <w:r>
               <w:rPr>
                 <w:rStyle w:val="a3"/>
@@ -284,7 +286,7 @@
                 <w:noProof/>
                 <w:webHidden/>
               </w:rPr>
-              <w:instrText xml:space="preserve"> PAGEREF _Toc52376610 \h </w:instrText>
+              <w:instrText xml:space="preserve"> PAGEREF _Toc52966374 \h </w:instrText>
             </w:r>
             <w:r>
               <w:rPr>
@@ -325,7 +327,7 @@
               <w:lang w:eastAsia="ru-RU"/>
             </w:rPr>
           </w:pPr>
-          <w:hyperlink w:anchor="_Toc52376611" w:history="1">
+          <w:hyperlink w:anchor="_Toc52966375" w:history="1">
             <w:r>
               <w:rPr>
                 <w:rStyle w:val="a3"/>
@@ -352,7 +354,7 @@
                 <w:noProof/>
                 <w:webHidden/>
               </w:rPr>
-              <w:instrText xml:space="preserve"> PAGEREF _Toc52376611 \h </w:instrText>
+              <w:instrText xml:space="preserve"> PAGEREF _Toc52966375 \h </w:instrText>
             </w:r>
             <w:r>
               <w:rPr>
@@ -393,7 +395,7 @@
               <w:lang w:eastAsia="ru-RU"/>
             </w:rPr>
           </w:pPr>
-          <w:hyperlink w:anchor="_Toc52376612" w:history="1">
+          <w:hyperlink w:anchor="_Toc52966376" w:history="1">
             <w:r>
               <w:rPr>
                 <w:rStyle w:val="a3"/>
@@ -420,7 +422,7 @@
                 <w:noProof/>
                 <w:webHidden/>
               </w:rPr>
-              <w:instrText xml:space="preserve"> PAGEREF _Toc52376612 \h </w:instrText>
+              <w:instrText xml:space="preserve"> PAGEREF _Toc52966376 \h </w:instrText>
             </w:r>
             <w:r>
               <w:rPr>
@@ -461,7 +463,7 @@
               <w:lang w:eastAsia="ru-RU"/>
             </w:rPr>
           </w:pPr>
-          <w:hyperlink w:anchor="_Toc52376613" w:history="1">
+          <w:hyperlink w:anchor="_Toc52966377" w:history="1">
             <w:r>
               <w:rPr>
                 <w:rStyle w:val="a3"/>
@@ -488,7 +490,7 @@
                 <w:noProof/>
                 <w:webHidden/>
               </w:rPr>
-              <w:instrText xml:space="preserve"> PAGEREF _Toc52376613 \h </w:instrText>
+              <w:instrText xml:space="preserve"> PAGEREF _Toc52966377 \h </w:instrText>
             </w:r>
             <w:r>
               <w:rPr>
@@ -529,7 +531,7 @@
               <w:lang w:eastAsia="ru-RU"/>
             </w:rPr>
           </w:pPr>
-          <w:hyperlink w:anchor="_Toc52376614" w:history="1">
+          <w:hyperlink w:anchor="_Toc52966378" w:history="1">
             <w:r>
               <w:rPr>
                 <w:rStyle w:val="a3"/>
@@ -556,7 +558,7 @@
                 <w:noProof/>
                 <w:webHidden/>
               </w:rPr>
-              <w:instrText xml:space="preserve"> PAGEREF _Toc52376614 \h </w:instrText>
+              <w:instrText xml:space="preserve"> PAGEREF _Toc52966378 \h </w:instrText>
             </w:r>
             <w:r>
               <w:rPr>
@@ -597,7 +599,7 @@
               <w:lang w:eastAsia="ru-RU"/>
             </w:rPr>
           </w:pPr>
-          <w:hyperlink w:anchor="_Toc52376615" w:history="1">
+          <w:hyperlink w:anchor="_Toc52966379" w:history="1">
             <w:r>
               <w:rPr>
                 <w:rStyle w:val="a3"/>
@@ -624,7 +626,7 @@
                 <w:noProof/>
                 <w:webHidden/>
               </w:rPr>
-              <w:instrText xml:space="preserve"> PAGEREF _Toc52376615 \h </w:instrText>
+              <w:instrText xml:space="preserve"> PAGEREF _Toc52966379 \h </w:instrText>
             </w:r>
             <w:r>
               <w:rPr>
@@ -665,7 +667,7 @@
               <w:lang w:eastAsia="ru-RU"/>
             </w:rPr>
           </w:pPr>
-          <w:hyperlink w:anchor="_Toc52376616" w:history="1">
+          <w:hyperlink w:anchor="_Toc52966380" w:history="1">
             <w:r>
               <w:rPr>
                 <w:rStyle w:val="a3"/>
@@ -692,7 +694,7 @@
                 <w:noProof/>
                 <w:webHidden/>
               </w:rPr>
-              <w:instrText xml:space="preserve"> PAGEREF _Toc52376616 \h </w:instrText>
+              <w:instrText xml:space="preserve"> PAGEREF _Toc52966380 \h </w:instrText>
             </w:r>
             <w:r>
               <w:rPr>
@@ -733,7 +735,7 @@
               <w:lang w:eastAsia="ru-RU"/>
             </w:rPr>
           </w:pPr>
-          <w:hyperlink w:anchor="_Toc52376617" w:history="1">
+          <w:hyperlink w:anchor="_Toc52966381" w:history="1">
             <w:r>
               <w:rPr>
                 <w:rStyle w:val="a3"/>
@@ -760,7 +762,7 @@
                 <w:noProof/>
                 <w:webHidden/>
               </w:rPr>
-              <w:instrText xml:space="preserve"> PAGEREF _Toc52376617 \h </w:instrText>
+              <w:instrText xml:space="preserve"> PAGEREF _Toc52966381 \h </w:instrText>
             </w:r>
             <w:r>
               <w:rPr>
@@ -801,7 +803,7 @@
               <w:lang w:eastAsia="ru-RU"/>
             </w:rPr>
           </w:pPr>
-          <w:hyperlink w:anchor="_Toc52376618" w:history="1">
+          <w:hyperlink w:anchor="_Toc52966382" w:history="1">
             <w:r>
               <w:rPr>
                 <w:rStyle w:val="a3"/>
@@ -828,7 +830,7 @@
                 <w:noProof/>
                 <w:webHidden/>
               </w:rPr>
-              <w:instrText xml:space="preserve"> PAGEREF _Toc52376618 \h </w:instrText>
+              <w:instrText xml:space="preserve"> PAGEREF _Toc52966382 \h </w:instrText>
             </w:r>
             <w:r>
               <w:rPr>
@@ -849,6 +851,74 @@
                 <w:webHidden/>
               </w:rPr>
               <w:t>22</w:t>
+            </w:r>
+            <w:r>
+              <w:rPr>
+                <w:noProof/>
+                <w:webHidden/>
+              </w:rPr>
+              <w:fldChar w:fldCharType="end"/>
+            </w:r>
+          </w:hyperlink>
+        </w:p>
+        <w:p>
+          <w:pPr>
+            <w:pStyle w:val="31"/>
+            <w:rPr>
+              <w:rFonts w:asciiTheme="minorHAnsi" w:eastAsiaTheme="minorEastAsia" w:hAnsiTheme="minorHAnsi"/>
+              <w:noProof/>
+              <w:sz w:val="22"/>
+              <w:lang w:eastAsia="ru-RU"/>
+            </w:rPr>
+          </w:pPr>
+          <w:hyperlink w:anchor="_Toc52966383" w:history="1">
+            <w:r>
+              <w:rPr>
+                <w:rStyle w:val="a3"/>
+                <w:noProof/>
+              </w:rPr>
+              <w:t>2.2.4 Создание отчётов по разным запросам</w:t>
+            </w:r>
+            <w:r>
+              <w:rPr>
+                <w:noProof/>
+                <w:webHidden/>
+              </w:rPr>
+              <w:tab/>
+            </w:r>
+            <w:r>
+              <w:rPr>
+                <w:noProof/>
+                <w:webHidden/>
+              </w:rPr>
+              <w:fldChar w:fldCharType="begin"/>
+            </w:r>
+            <w:r>
+              <w:rPr>
+                <w:noProof/>
+                <w:webHidden/>
+              </w:rPr>
+              <w:instrText xml:space="preserve"> PAGEREF _Toc52966383 \h </w:instrText>
+            </w:r>
+            <w:r>
+              <w:rPr>
+                <w:noProof/>
+                <w:webHidden/>
+              </w:rPr>
+            </w:r>
+            <w:r>
+              <w:rPr>
+                <w:noProof/>
+                <w:webHidden/>
+              </w:rPr>
+              <w:fldChar w:fldCharType="separate"/>
+            </w:r>
+            <w:r>
+              <w:rPr>
+                <w:noProof/>
+                <w:webHidden/>
+              </w:rPr>
+              <w:t>24</w:t>
             </w:r>
             <w:r>
               <w:rPr>
@@ -869,7 +939,7 @@
               <w:lang w:eastAsia="ru-RU"/>
             </w:rPr>
           </w:pPr>
-          <w:hyperlink w:anchor="_Toc52376619" w:history="1">
+          <w:hyperlink w:anchor="_Toc52966384" w:history="1">
             <w:r>
               <w:rPr>
                 <w:rStyle w:val="a3"/>
@@ -896,7 +966,7 @@
                 <w:noProof/>
                 <w:webHidden/>
               </w:rPr>
-              <w:instrText xml:space="preserve"> PAGEREF _Toc52376619 \h </w:instrText>
+              <w:instrText xml:space="preserve"> PAGEREF _Toc52966384 \h </w:instrText>
             </w:r>
             <w:r>
               <w:rPr>
@@ -916,7 +986,7 @@
                 <w:noProof/>
                 <w:webHidden/>
               </w:rPr>
-              <w:t>24</w:t>
+              <w:t>25</w:t>
             </w:r>
             <w:r>
               <w:rPr>
@@ -937,7 +1007,7 @@
               <w:lang w:eastAsia="ru-RU"/>
             </w:rPr>
           </w:pPr>
-          <w:hyperlink w:anchor="_Toc52376620" w:history="1">
+          <w:hyperlink w:anchor="_Toc52966385" w:history="1">
             <w:r>
               <w:rPr>
                 <w:rStyle w:val="a3"/>
@@ -964,7 +1034,7 @@
                 <w:noProof/>
                 <w:webHidden/>
               </w:rPr>
-              <w:instrText xml:space="preserve"> PAGEREF _Toc52376620 \h </w:instrText>
+              <w:instrText xml:space="preserve"> PAGEREF _Toc52966385 \h </w:instrText>
             </w:r>
             <w:r>
               <w:rPr>
@@ -984,7 +1054,7 @@
                 <w:noProof/>
                 <w:webHidden/>
               </w:rPr>
-              <w:t>25</w:t>
+              <w:t>26</w:t>
             </w:r>
             <w:r>
               <w:rPr>
@@ -1005,7 +1075,7 @@
               <w:lang w:eastAsia="ru-RU"/>
             </w:rPr>
           </w:pPr>
-          <w:hyperlink w:anchor="_Toc52376621" w:history="1">
+          <w:hyperlink w:anchor="_Toc52966386" w:history="1">
             <w:r>
               <w:rPr>
                 <w:rStyle w:val="a3"/>
@@ -1032,7 +1102,7 @@
                 <w:noProof/>
                 <w:webHidden/>
               </w:rPr>
-              <w:instrText xml:space="preserve"> PAGEREF _Toc52376621 \h </w:instrText>
+              <w:instrText xml:space="preserve"> PAGEREF _Toc52966386 \h </w:instrText>
             </w:r>
             <w:r>
               <w:rPr>
@@ -1052,7 +1122,7 @@
                 <w:noProof/>
                 <w:webHidden/>
               </w:rPr>
-              <w:t>26</w:t>
+              <w:t>27</w:t>
             </w:r>
             <w:r>
               <w:rPr>
@@ -1132,12 +1202,12 @@
         <w:ind w:firstLine="0"/>
         <w:jc w:val="center"/>
       </w:pPr>
-      <w:bookmarkStart w:id="0" w:name="_Toc52376607"/>
+      <w:bookmarkStart w:id="1" w:name="_Toc52966371"/>
       <w:r>
         <w:lastRenderedPageBreak/>
         <w:t>ВВЕДЕНИЕ</w:t>
       </w:r>
-      <w:bookmarkEnd w:id="0"/>
+      <w:bookmarkEnd w:id="1"/>
     </w:p>
     <w:p/>
     <w:p>
@@ -1163,15 +1233,7 @@
         <w:rPr>
           <w:szCs w:val="28"/>
         </w:rPr>
-        <w:t>Цель курсовой р</w:t>
-      </w:r>
-      <w:bookmarkStart w:id="1" w:name="_GoBack"/>
-      <w:bookmarkEnd w:id="1"/>
-      <w:r>
-        <w:rPr>
-          <w:szCs w:val="28"/>
-        </w:rPr>
-        <w:t>аботы: создание ИС на основе СУБД Access для автоматизации, ускорения и упрощения выполнения банковских задач</w:t>
+        <w:t>Цель курсовой работы: создание ИС на основе СУБД Access для автоматизации, ускорения и упрощения выполнения банковских задач</w:t>
       </w:r>
     </w:p>
     <w:p>
@@ -1465,7 +1527,7 @@
       <w:pPr>
         <w:pStyle w:val="1"/>
       </w:pPr>
-      <w:bookmarkStart w:id="2" w:name="_Toc52376608"/>
+      <w:bookmarkStart w:id="2" w:name="_Toc52966372"/>
       <w:r>
         <w:lastRenderedPageBreak/>
         <w:t xml:space="preserve">1 </w:t>
@@ -1480,7 +1542,7 @@
       <w:pPr>
         <w:pStyle w:val="2"/>
       </w:pPr>
-      <w:bookmarkStart w:id="3" w:name="_Toc52376609"/>
+      <w:bookmarkStart w:id="3" w:name="_Toc52966373"/>
       <w:r>
         <w:t xml:space="preserve">1.1 </w:t>
       </w:r>
@@ -1839,7 +1901,7 @@
       <w:pPr>
         <w:pStyle w:val="2"/>
       </w:pPr>
-      <w:bookmarkStart w:id="4" w:name="_Toc52376610"/>
+      <w:bookmarkStart w:id="4" w:name="_Toc52966374"/>
       <w:r>
         <w:lastRenderedPageBreak/>
         <w:t xml:space="preserve">1.2 </w:t>
@@ -1978,7 +2040,7 @@
       <w:pPr>
         <w:pStyle w:val="2"/>
       </w:pPr>
-      <w:bookmarkStart w:id="5" w:name="_Toc52376611"/>
+      <w:bookmarkStart w:id="5" w:name="_Toc52966375"/>
       <w:r>
         <w:lastRenderedPageBreak/>
         <w:t xml:space="preserve">1.3 </w:t>
@@ -2752,7 +2814,7 @@
       <w:pPr>
         <w:pStyle w:val="2"/>
       </w:pPr>
-      <w:bookmarkStart w:id="6" w:name="_Toc52376612"/>
+      <w:bookmarkStart w:id="6" w:name="_Toc52966376"/>
       <w:r>
         <w:lastRenderedPageBreak/>
         <w:t xml:space="preserve">1.4 </w:t>
@@ -3114,7 +3176,7 @@
       <w:pPr>
         <w:pStyle w:val="1"/>
       </w:pPr>
-      <w:bookmarkStart w:id="7" w:name="_Toc52376613"/>
+      <w:bookmarkStart w:id="7" w:name="_Toc52966377"/>
       <w:r>
         <w:lastRenderedPageBreak/>
         <w:t xml:space="preserve">2 </w:t>
@@ -3183,7 +3245,7 @@
       <w:pPr>
         <w:pStyle w:val="2"/>
       </w:pPr>
-      <w:bookmarkStart w:id="8" w:name="_Toc52376614"/>
+      <w:bookmarkStart w:id="8" w:name="_Toc52966378"/>
       <w:r>
         <w:t xml:space="preserve">2.1 </w:t>
       </w:r>
@@ -3368,7 +3430,7 @@
       <w:pPr>
         <w:pStyle w:val="2"/>
       </w:pPr>
-      <w:bookmarkStart w:id="9" w:name="_Toc52376615"/>
+      <w:bookmarkStart w:id="9" w:name="_Toc52966379"/>
       <w:r>
         <w:lastRenderedPageBreak/>
         <w:t xml:space="preserve">2.2 </w:t>
@@ -3446,7 +3508,7 @@
       <w:pPr>
         <w:pStyle w:val="3"/>
       </w:pPr>
-      <w:bookmarkStart w:id="10" w:name="_Toc52376616"/>
+      <w:bookmarkStart w:id="10" w:name="_Toc52966380"/>
       <w:r>
         <w:t>2.2.1 Создание схемы базы данных</w:t>
       </w:r>
@@ -3504,7 +3566,7 @@
           <w:lang w:eastAsia="ru-RU"/>
         </w:rPr>
         <w:drawing>
-          <wp:inline distT="0" distB="0" distL="0" distR="0" wp14:anchorId="268D0941" wp14:editId="0BA8D663">
+          <wp:inline distT="0" distB="0" distL="0" distR="0" wp14:anchorId="1BC6DAB9" wp14:editId="36C1AAE6">
             <wp:extent cx="4800600" cy="3213243"/>
             <wp:effectExtent l="0" t="0" r="0" b="0"/>
             <wp:docPr id="1" name="Рисунок 1" descr="C:\Users\User\Documents\CursalWork\docs\schemes\db_scheme_graphic-Clients block.png"/>
@@ -3597,7 +3659,7 @@
           <w:lang w:eastAsia="ru-RU"/>
         </w:rPr>
         <w:drawing>
-          <wp:inline distT="0" distB="0" distL="0" distR="0" wp14:anchorId="67354A49" wp14:editId="026FC6D0">
+          <wp:inline distT="0" distB="0" distL="0" distR="0" wp14:anchorId="3EC5FC2B" wp14:editId="4C67C374">
             <wp:extent cx="5153025" cy="2895600"/>
             <wp:effectExtent l="0" t="0" r="0" b="0"/>
             <wp:docPr id="2" name="Рисунок 2" descr="C:\Users\User\Documents\CursalWork\docs\schemes\db_scheme_graphic-Workers_block.png"/>
@@ -3693,7 +3755,7 @@
           <w:lang w:eastAsia="ru-RU"/>
         </w:rPr>
         <w:drawing>
-          <wp:inline distT="0" distB="0" distL="0" distR="0" wp14:anchorId="152AC972" wp14:editId="257ED084">
+          <wp:inline distT="0" distB="0" distL="0" distR="0" wp14:anchorId="43C21E12" wp14:editId="090865B8">
             <wp:extent cx="4962525" cy="3276600"/>
             <wp:effectExtent l="0" t="0" r="0" b="0"/>
             <wp:docPr id="4" name="Рисунок 4" descr="C:\Users\User\Documents\CursalWork\docs\schemes\db_scheme_graphic-Data_block.png"/>
@@ -3790,7 +3852,7 @@
           <w:lang w:eastAsia="ru-RU"/>
         </w:rPr>
         <w:drawing>
-          <wp:inline distT="0" distB="0" distL="0" distR="0" wp14:anchorId="0D1227FB" wp14:editId="0C947B5D">
+          <wp:inline distT="0" distB="0" distL="0" distR="0" wp14:anchorId="2232FAC5" wp14:editId="18CB1084">
             <wp:extent cx="5153025" cy="1152525"/>
             <wp:effectExtent l="0" t="0" r="0" b="0"/>
             <wp:docPr id="5" name="Рисунок 5" descr="C:\Users\User\Documents\CursalWork\docs\schemes\db_scheme_graphic-Geo_block.png"/>
@@ -3886,7 +3948,7 @@
           <w:lang w:eastAsia="ru-RU"/>
         </w:rPr>
         <w:drawing>
-          <wp:inline distT="0" distB="0" distL="0" distR="0" wp14:anchorId="374D5496" wp14:editId="2CB2C201">
+          <wp:inline distT="0" distB="0" distL="0" distR="0" wp14:anchorId="41454D3A" wp14:editId="1AB08988">
             <wp:extent cx="4486275" cy="2895600"/>
             <wp:effectExtent l="0" t="0" r="0" b="0"/>
             <wp:docPr id="6" name="Рисунок 6" descr="C:\Users\User\Documents\CursalWork\docs\schemes\db_scheme_graphic-Coverage_block.png"/>
@@ -3958,7 +4020,7 @@
       <w:pPr>
         <w:pStyle w:val="3"/>
       </w:pPr>
-      <w:bookmarkStart w:id="11" w:name="_Toc52376617"/>
+      <w:bookmarkStart w:id="11" w:name="_Toc52966381"/>
       <w:r>
         <w:lastRenderedPageBreak/>
         <w:t>2.2.2 Создание собственно базы данных</w:t>
@@ -3987,7 +4049,7 @@
           <w:lang w:eastAsia="ru-RU"/>
         </w:rPr>
         <w:drawing>
-          <wp:inline distT="0" distB="0" distL="0" distR="0" wp14:anchorId="60C96D17" wp14:editId="2A6AE532">
+          <wp:inline distT="0" distB="0" distL="0" distR="0" wp14:anchorId="0198E99F" wp14:editId="6247299D">
             <wp:extent cx="2104509" cy="1591872"/>
             <wp:effectExtent l="0" t="0" r="0" b="0"/>
             <wp:docPr id="3" name="Рисунок 3" descr="C:\Users\User\Documents\CursalWork\docs\screenshoots\2020-09-30_15-22-29.png"/>
@@ -4073,7 +4135,7 @@
           <w:lang w:eastAsia="ru-RU"/>
         </w:rPr>
         <w:drawing>
-          <wp:inline distT="0" distB="0" distL="0" distR="0" wp14:anchorId="61E780D6" wp14:editId="09466B23">
+          <wp:inline distT="0" distB="0" distL="0" distR="0" wp14:anchorId="5F14565C" wp14:editId="2A41E310">
             <wp:extent cx="5781675" cy="3269889"/>
             <wp:effectExtent l="0" t="0" r="0" b="0"/>
             <wp:docPr id="7" name="Рисунок 7" descr="C:\Users\User\Documents\CursalWork\docs\screenshoots\2020-09-30_15-27-10.png"/>
@@ -4166,7 +4228,7 @@
           <w:lang w:eastAsia="ru-RU"/>
         </w:rPr>
         <w:drawing>
-          <wp:inline distT="0" distB="0" distL="0" distR="0" wp14:anchorId="6D88C593" wp14:editId="33108A85">
+          <wp:inline distT="0" distB="0" distL="0" distR="0" wp14:anchorId="3CB095E9" wp14:editId="5D73CEDB">
             <wp:extent cx="6019800" cy="581025"/>
             <wp:effectExtent l="0" t="0" r="0" b="0"/>
             <wp:docPr id="8" name="Рисунок 8" descr="C:\Users\User\Documents\CursalWork\docs\screenshoots\2020-09-30_16-10-20.png"/>
@@ -4248,7 +4310,7 @@
       <w:pPr>
         <w:pStyle w:val="3"/>
       </w:pPr>
-      <w:bookmarkStart w:id="12" w:name="_Toc52376618"/>
+      <w:bookmarkStart w:id="12" w:name="_Toc52966382"/>
       <w:r>
         <w:lastRenderedPageBreak/>
         <w:t>2.2.3 Создание пользовательских форм для работы</w:t>
@@ -4284,7 +4346,7 @@
           <w:lang w:eastAsia="ru-RU"/>
         </w:rPr>
         <w:drawing>
-          <wp:inline distT="0" distB="0" distL="0" distR="0" wp14:anchorId="1C9EDC5F" wp14:editId="1578EA01">
+          <wp:inline distT="0" distB="0" distL="0" distR="0" wp14:anchorId="3ED37EC7" wp14:editId="52B35C41">
             <wp:extent cx="4819650" cy="5376784"/>
             <wp:effectExtent l="0" t="0" r="0" b="0"/>
             <wp:docPr id="10" name="Рисунок 10" descr="C:\Users\User\Documents\CursalWork\docs\screenshoots\2020-09-30_16-25-01.png"/>
@@ -4355,7 +4417,7 @@
         </w:rPr>
         <w:lastRenderedPageBreak/>
         <w:drawing>
-          <wp:inline distT="0" distB="0" distL="0" distR="0" wp14:anchorId="5AB5D266" wp14:editId="0C556913">
+          <wp:inline distT="0" distB="0" distL="0" distR="0" wp14:anchorId="45E6F9C9" wp14:editId="49097B7F">
             <wp:extent cx="4943475" cy="5544337"/>
             <wp:effectExtent l="0" t="0" r="0" b="0"/>
             <wp:docPr id="9" name="Рисунок 9" descr="C:\Users\User\Documents\CursalWork\docs\screenshoots\2020-09-30_16-18-51.png"/>
@@ -4425,15 +4487,229 @@
     </w:p>
     <w:p>
       <w:pPr>
+        <w:pStyle w:val="3"/>
+      </w:pPr>
+      <w:bookmarkStart w:id="13" w:name="_Toc52966383"/>
+      <w:r>
+        <w:lastRenderedPageBreak/>
+        <w:t>2.2.4</w:t>
+      </w:r>
+      <w:r>
+        <w:t xml:space="preserve"> </w:t>
+      </w:r>
+      <w:r>
+        <w:t>Создание отчётов по разным запросам</w:t>
+      </w:r>
+      <w:bookmarkEnd w:id="13"/>
+    </w:p>
+    <w:p>
+      <w:pPr>
+        <w:spacing w:line="259" w:lineRule="auto"/>
+        <w:jc w:val="left"/>
+      </w:pPr>
+    </w:p>
+    <w:p>
+      <w:pPr>
+        <w:spacing w:line="259" w:lineRule="auto"/>
+        <w:jc w:val="left"/>
+      </w:pPr>
+      <w:r>
+        <w:t>Помимо форм и таблиц, СУБД MS Access позволяет создавать отчёты. Они позволяют быстро вывести необходимые данные в удобочитаемом виде и затем распечатать их на бумагу.</w:t>
+      </w:r>
+    </w:p>
+    <w:p>
+      <w:pPr>
+        <w:spacing w:line="259" w:lineRule="auto"/>
+        <w:jc w:val="left"/>
+      </w:pPr>
+      <w:r>
+        <w:t>Все отчёты для данной БД создавались через конструктор отчётов. Он позволяет не только создать отчёт любой сложности, но и полноценно пользоваться ей.</w:t>
+      </w:r>
+    </w:p>
+    <w:p>
+      <w:pPr>
+        <w:spacing w:line="259" w:lineRule="auto"/>
+        <w:ind w:firstLine="0"/>
+        <w:jc w:val="left"/>
+      </w:pPr>
+    </w:p>
+    <w:p>
+      <w:pPr>
+        <w:spacing w:line="259" w:lineRule="auto"/>
+        <w:ind w:firstLine="0"/>
+        <w:jc w:val="center"/>
+      </w:pPr>
+      <w:r>
+        <w:rPr>
+          <w:noProof/>
+          <w:lang w:eastAsia="ru-RU"/>
+        </w:rPr>
+        <w:drawing>
+          <wp:inline distT="0" distB="0" distL="0" distR="0" wp14:anchorId="0BD38B0F" wp14:editId="4D8A82B5">
+            <wp:extent cx="5572125" cy="2244695"/>
+            <wp:effectExtent l="0" t="0" r="0" b="0"/>
+            <wp:docPr id="11" name="Рисунок 11" descr="C:\_projects\CursalWork\docs\screenshoots\2020-10-07_12-19-27.png"/>
+            <wp:cNvGraphicFramePr>
+              <a:graphicFrameLocks xmlns:a="http://schemas.openxmlformats.org/drawingml/2006/main" noChangeAspect="1"/>
+            </wp:cNvGraphicFramePr>
+            <a:graphic xmlns:a="http://schemas.openxmlformats.org/drawingml/2006/main">
+              <a:graphicData uri="http://schemas.openxmlformats.org/drawingml/2006/picture">
+                <pic:pic xmlns:pic="http://schemas.openxmlformats.org/drawingml/2006/picture">
+                  <pic:nvPicPr>
+                    <pic:cNvPr id="0" name="Picture 1" descr="C:\_projects\CursalWork\docs\screenshoots\2020-10-07_12-19-27.png"/>
+                    <pic:cNvPicPr>
+                      <a:picLocks noChangeAspect="1" noChangeArrowheads="1"/>
+                    </pic:cNvPicPr>
+                  </pic:nvPicPr>
+                  <pic:blipFill>
+                    <a:blip r:embed="rId18">
+                      <a:extLst>
+                        <a:ext uri="{28A0092B-C50C-407E-A947-70E740481C1C}">
+                          <a14:useLocalDpi xmlns:a14="http://schemas.microsoft.com/office/drawing/2010/main" val="0"/>
+                        </a:ext>
+                      </a:extLst>
+                    </a:blip>
+                    <a:srcRect/>
+                    <a:stretch>
+                      <a:fillRect/>
+                    </a:stretch>
+                  </pic:blipFill>
+                  <pic:spPr bwMode="auto">
+                    <a:xfrm>
+                      <a:off x="0" y="0"/>
+                      <a:ext cx="5572125" cy="2244695"/>
+                    </a:xfrm>
+                    <a:prstGeom prst="rect">
+                      <a:avLst/>
+                    </a:prstGeom>
+                    <a:noFill/>
+                    <a:ln>
+                      <a:noFill/>
+                    </a:ln>
+                  </pic:spPr>
+                </pic:pic>
+              </a:graphicData>
+            </a:graphic>
+          </wp:inline>
+        </w:drawing>
+      </w:r>
+    </w:p>
+    <w:p>
+      <w:pPr>
+        <w:spacing w:line="259" w:lineRule="auto"/>
+        <w:ind w:firstLine="0"/>
+        <w:jc w:val="center"/>
+      </w:pPr>
+      <w:r>
+        <w:t>Рисунок 11 – конструктор отчётов в режиме конструктора в MS Access 2013</w:t>
+      </w:r>
+    </w:p>
+    <w:p>
+      <w:pPr>
+        <w:spacing w:after="160" w:line="259" w:lineRule="auto"/>
+        <w:ind w:firstLine="0"/>
+        <w:jc w:val="left"/>
+      </w:pPr>
+    </w:p>
+    <w:p>
+      <w:pPr>
+        <w:spacing w:after="160" w:line="259" w:lineRule="auto"/>
+        <w:ind w:firstLine="0"/>
+        <w:jc w:val="center"/>
+      </w:pPr>
+      <w:r>
+        <w:rPr>
+          <w:noProof/>
+          <w:lang w:eastAsia="ru-RU"/>
+        </w:rPr>
+        <w:drawing>
+          <wp:inline distT="0" distB="0" distL="0" distR="0" wp14:anchorId="55C545CD" wp14:editId="0C13A078">
+            <wp:extent cx="5600700" cy="3079058"/>
+            <wp:effectExtent l="0" t="0" r="0" b="0"/>
+            <wp:docPr id="12" name="Рисунок 12" descr="C:\_projects\CursalWork\docs\screenshoots\2020-10-07_12-20-38.png"/>
+            <wp:cNvGraphicFramePr>
+              <a:graphicFrameLocks xmlns:a="http://schemas.openxmlformats.org/drawingml/2006/main" noChangeAspect="1"/>
+            </wp:cNvGraphicFramePr>
+            <a:graphic xmlns:a="http://schemas.openxmlformats.org/drawingml/2006/main">
+              <a:graphicData uri="http://schemas.openxmlformats.org/drawingml/2006/picture">
+                <pic:pic xmlns:pic="http://schemas.openxmlformats.org/drawingml/2006/picture">
+                  <pic:nvPicPr>
+                    <pic:cNvPr id="0" name="Picture 2" descr="C:\_projects\CursalWork\docs\screenshoots\2020-10-07_12-20-38.png"/>
+                    <pic:cNvPicPr>
+                      <a:picLocks noChangeAspect="1" noChangeArrowheads="1"/>
+                    </pic:cNvPicPr>
+                  </pic:nvPicPr>
+                  <pic:blipFill>
+                    <a:blip r:embed="rId19">
+                      <a:extLst>
+                        <a:ext uri="{28A0092B-C50C-407E-A947-70E740481C1C}">
+                          <a14:useLocalDpi xmlns:a14="http://schemas.microsoft.com/office/drawing/2010/main" val="0"/>
+                        </a:ext>
+                      </a:extLst>
+                    </a:blip>
+                    <a:srcRect/>
+                    <a:stretch>
+                      <a:fillRect/>
+                    </a:stretch>
+                  </pic:blipFill>
+                  <pic:spPr bwMode="auto">
+                    <a:xfrm>
+                      <a:off x="0" y="0"/>
+                      <a:ext cx="5602901" cy="3080268"/>
+                    </a:xfrm>
+                    <a:prstGeom prst="rect">
+                      <a:avLst/>
+                    </a:prstGeom>
+                    <a:noFill/>
+                    <a:ln>
+                      <a:noFill/>
+                    </a:ln>
+                  </pic:spPr>
+                </pic:pic>
+              </a:graphicData>
+            </a:graphic>
+          </wp:inline>
+        </w:drawing>
+      </w:r>
+    </w:p>
+    <w:p>
+      <w:pPr>
+        <w:spacing w:after="160" w:line="259" w:lineRule="auto"/>
+        <w:ind w:firstLine="0"/>
+        <w:jc w:val="center"/>
+      </w:pPr>
+      <w:r>
+        <w:t>Рисунок 12 – конструктор отчётов в режиме отчёта в MS Access 2013</w:t>
+      </w:r>
+    </w:p>
+    <w:p>
+      <w:pPr>
+        <w:spacing w:after="160" w:line="259" w:lineRule="auto"/>
+        <w:ind w:firstLine="0"/>
+        <w:jc w:val="left"/>
+      </w:pPr>
+    </w:p>
+    <w:p>
+      <w:pPr>
+        <w:spacing w:after="160" w:line="259" w:lineRule="auto"/>
+        <w:ind w:firstLine="0"/>
+        <w:jc w:val="left"/>
+      </w:pPr>
+      <w:r>
+        <w:br w:type="page"/>
+      </w:r>
+    </w:p>
+    <w:p>
+      <w:pPr>
         <w:pStyle w:val="2"/>
         <w:jc w:val="both"/>
       </w:pPr>
-      <w:bookmarkStart w:id="13" w:name="_Toc52376619"/>
+      <w:bookmarkStart w:id="14" w:name="_Toc52966384"/>
       <w:r>
         <w:lastRenderedPageBreak/>
         <w:t>2.3 Обосновать выбор платформы технических средств при создании ИС</w:t>
       </w:r>
-      <w:bookmarkEnd w:id="13"/>
+      <w:bookmarkEnd w:id="14"/>
     </w:p>
     <w:p/>
     <w:p>
@@ -4460,25 +4736,7 @@
         <w:ind w:left="0" w:firstLine="851"/>
       </w:pPr>
       <w:r>
-        <w:t xml:space="preserve">Операционная система Windows 7 </w:t>
-      </w:r>
-      <w:r>
-        <w:t>и</w:t>
-      </w:r>
-      <w:r>
-        <w:t xml:space="preserve"> новее ( требуется</w:t>
-      </w:r>
-      <w:r>
-        <w:t xml:space="preserve"> лишь</w:t>
-      </w:r>
-      <w:r>
-        <w:t xml:space="preserve"> для Access</w:t>
-      </w:r>
-      <w:r>
-        <w:t>, возможно использования виртуальной машины в другой системе</w:t>
-      </w:r>
-      <w:r>
-        <w:t xml:space="preserve"> )</w:t>
+        <w:t>Операционная система Windows 7 и новее ( требуется лишь для Access, возможно использования виртуальной машины в другой системе )</w:t>
       </w:r>
     </w:p>
     <w:p>
@@ -4494,19 +4752,7 @@
         <w:ind w:left="0" w:firstLine="851"/>
       </w:pPr>
       <w:r>
-        <w:t xml:space="preserve">СУБД MS Access 2007 </w:t>
-      </w:r>
-      <w:r>
-        <w:t>и</w:t>
-      </w:r>
-      <w:r>
-        <w:t xml:space="preserve"> новее ( для использования</w:t>
-      </w:r>
-      <w:r>
-        <w:t xml:space="preserve"> собственно</w:t>
-      </w:r>
-      <w:r>
-        <w:t xml:space="preserve"> базы данных )</w:t>
+        <w:t>СУБД MS Access 2007 и новее ( для использования собственно базы данных )</w:t>
       </w:r>
     </w:p>
     <w:p>
@@ -4522,13 +4768,7 @@
         <w:ind w:left="0" w:firstLine="851"/>
       </w:pPr>
       <w:r>
-        <w:t xml:space="preserve">MS Word 2007 </w:t>
-      </w:r>
-      <w:r>
-        <w:t>и</w:t>
-      </w:r>
-      <w:r>
-        <w:t xml:space="preserve"> новее</w:t>
+        <w:t>MS Word 2007 и новее</w:t>
       </w:r>
       <w:r>
         <w:t xml:space="preserve"> или свободный аналог, например LibreOffice</w:t>
@@ -4550,16 +4790,7 @@
         <w:ind w:left="0" w:firstLine="851"/>
       </w:pPr>
       <w:r>
-        <w:t>DrawIO ( для создания или редактирования</w:t>
-      </w:r>
-      <w:r>
-        <w:t xml:space="preserve"> графической</w:t>
-      </w:r>
-      <w:r>
-        <w:t xml:space="preserve"> схемы базы данных</w:t>
-      </w:r>
-      <w:r>
-        <w:t xml:space="preserve"> в формате </w:t>
+        <w:t xml:space="preserve">DrawIO ( для создания или редактирования графической схемы базы данных в формате </w:t>
       </w:r>
       <w:r>
         <w:rPr>
@@ -4606,13 +4837,7 @@
         <w:ind w:left="0"/>
       </w:pPr>
       <w:r>
-        <w:t xml:space="preserve">Данные </w:t>
-      </w:r>
-      <w:r>
-        <w:t>инструменты</w:t>
-      </w:r>
-      <w:r>
-        <w:t xml:space="preserve"> были выбраны из-за их простоты, мультиплатформенности и удобства, вкупе с производительностью и мощностью.</w:t>
+        <w:t>Данные инструменты были выбраны из-за их простоты, мультиплатформенности и удобства, вкупе с производительностью и мощностью.</w:t>
       </w:r>
     </w:p>
     <w:p>
@@ -4630,12 +4855,12 @@
         <w:ind w:firstLine="0"/>
         <w:jc w:val="center"/>
       </w:pPr>
-      <w:bookmarkStart w:id="14" w:name="_Toc52376620"/>
+      <w:bookmarkStart w:id="15" w:name="_Toc52966385"/>
       <w:r>
         <w:lastRenderedPageBreak/>
         <w:t>ЗАКЛЮЧЕНИЕ</w:t>
       </w:r>
-      <w:bookmarkEnd w:id="14"/>
+      <w:bookmarkEnd w:id="15"/>
     </w:p>
     <w:p/>
     <w:p>
@@ -4812,12 +5037,12 @@
         <w:ind w:firstLine="0"/>
         <w:jc w:val="center"/>
       </w:pPr>
-      <w:bookmarkStart w:id="15" w:name="_Toc52376621"/>
+      <w:bookmarkStart w:id="16" w:name="_Toc52966386"/>
       <w:r>
         <w:lastRenderedPageBreak/>
         <w:t>СПИСОК ИСТОЧНИКОВ</w:t>
       </w:r>
-      <w:bookmarkEnd w:id="15"/>
+      <w:bookmarkEnd w:id="16"/>
     </w:p>
     <w:p/>
     <w:p>
@@ -5008,9 +5233,9 @@
       </w:r>
     </w:p>
     <w:sectPr>
-      <w:headerReference w:type="default" r:id="rId18"/>
-      <w:footerReference w:type="default" r:id="rId19"/>
-      <w:headerReference w:type="first" r:id="rId20"/>
+      <w:headerReference w:type="default" r:id="rId20"/>
+      <w:footerReference w:type="default" r:id="rId21"/>
+      <w:headerReference w:type="first" r:id="rId22"/>
       <w:pgSz w:w="11906" w:h="16838"/>
       <w:pgMar w:top="1134" w:right="707" w:bottom="1418" w:left="1701" w:header="708" w:footer="275" w:gutter="0"/>
       <w:pgNumType w:start="2"/>
@@ -5077,7 +5302,7 @@
           <w:rPr>
             <w:noProof/>
           </w:rPr>
-          <w:t>14</w:t>
+          <w:t>4</w:t>
         </w:r>
         <w:r>
           <w:rPr>
@@ -9416,7 +9641,7 @@
 </file>
 
 <file path=customXml/itemProps1.xml><?xml version="1.0" encoding="utf-8"?>
-<ds:datastoreItem xmlns:ds="http://schemas.openxmlformats.org/officeDocument/2006/customXml" ds:itemID="{B013D727-5375-4297-8F25-60D36B6535F5}">
+<ds:datastoreItem xmlns:ds="http://schemas.openxmlformats.org/officeDocument/2006/customXml" ds:itemID="{07161FA3-FF55-4C2D-A325-9804A36D45F7}">
   <ds:schemaRefs>
     <ds:schemaRef ds:uri="http://schemas.openxmlformats.org/officeDocument/2006/bibliography"/>
   </ds:schemaRefs>

</xml_diff>